<commit_message>
v3.4 - part 4 updated for Unity 4.6.1
</commit_message>
<xml_diff>
--- a/gravity_guy_2D - part 3.docx
+++ b/gravity_guy_2D - part 3.docx
@@ -246,11 +246,13 @@
     <w:p>
       <w:pPr>
         <w:pStyle w:val="aacontents"/>
+        <w:pageBreakBefore/>
         <w:pBdr>
           <w:top w:val="single" w:sz="4" w:space="1" w:color="auto"/>
         </w:pBdr>
       </w:pPr>
       <w:r>
+        <w:lastRenderedPageBreak/>
         <w:t>CONTENTS</w:t>
       </w:r>
     </w:p>
@@ -288,6 +290,8 @@
         </w:rPr>
         <w:fldChar w:fldCharType="separate"/>
       </w:r>
+      <w:bookmarkStart w:id="0" w:name="_GoBack"/>
+      <w:bookmarkEnd w:id="0"/>
       <w:r>
         <w:rPr>
           <w:noProof/>
@@ -327,7 +331,7 @@
         <w:rPr>
           <w:noProof/>
         </w:rPr>
-        <w:instrText xml:space="preserve"> PAGEREF _Toc284146885 \h </w:instrText>
+        <w:instrText xml:space="preserve"> PAGEREF _Toc284233525 \h </w:instrText>
       </w:r>
       <w:r>
         <w:rPr>
@@ -344,7 +348,7 @@
         <w:rPr>
           <w:noProof/>
         </w:rPr>
-        <w:t>1</w:t>
+        <w:t>2</w:t>
       </w:r>
       <w:r>
         <w:rPr>
@@ -390,7 +394,7 @@
         <w:rPr>
           <w:noProof/>
         </w:rPr>
-        <w:t>Create a UI Text field on screen to display our score</w:t>
+        <w:t>Learn how to lookup things in the Unity manual</w:t>
       </w:r>
       <w:r>
         <w:rPr>
@@ -408,7 +412,7 @@
         <w:rPr>
           <w:noProof/>
         </w:rPr>
-        <w:instrText xml:space="preserve"> PAGEREF _Toc284146886 \h </w:instrText>
+        <w:instrText xml:space="preserve"> PAGEREF _Toc284233526 \h </w:instrText>
       </w:r>
       <w:r>
         <w:rPr>
@@ -425,7 +429,7 @@
         <w:rPr>
           <w:noProof/>
         </w:rPr>
-        <w:t>2</w:t>
+        <w:t>3</w:t>
       </w:r>
       <w:r>
         <w:rPr>
@@ -471,6 +475,168 @@
         <w:rPr>
           <w:noProof/>
         </w:rPr>
+        <w:t>Create a UI Text field on screen to display our score</w:t>
+      </w:r>
+      <w:r>
+        <w:rPr>
+          <w:noProof/>
+        </w:rPr>
+        <w:tab/>
+      </w:r>
+      <w:r>
+        <w:rPr>
+          <w:noProof/>
+        </w:rPr>
+        <w:fldChar w:fldCharType="begin"/>
+      </w:r>
+      <w:r>
+        <w:rPr>
+          <w:noProof/>
+        </w:rPr>
+        <w:instrText xml:space="preserve"> PAGEREF _Toc284233527 \h </w:instrText>
+      </w:r>
+      <w:r>
+        <w:rPr>
+          <w:noProof/>
+        </w:rPr>
+      </w:r>
+      <w:r>
+        <w:rPr>
+          <w:noProof/>
+        </w:rPr>
+        <w:fldChar w:fldCharType="separate"/>
+      </w:r>
+      <w:r>
+        <w:rPr>
+          <w:noProof/>
+        </w:rPr>
+        <w:t>4</w:t>
+      </w:r>
+      <w:r>
+        <w:rPr>
+          <w:noProof/>
+        </w:rPr>
+        <w:fldChar w:fldCharType="end"/>
+      </w:r>
+    </w:p>
+    <w:p>
+      <w:pPr>
+        <w:pStyle w:val="TOC1"/>
+        <w:tabs>
+          <w:tab w:val="left" w:pos="373"/>
+          <w:tab w:val="right" w:leader="dot" w:pos="9771"/>
+        </w:tabs>
+        <w:rPr>
+          <w:rFonts w:asciiTheme="minorHAnsi" w:eastAsiaTheme="minorEastAsia" w:hAnsiTheme="minorHAnsi" w:cstheme="minorBidi"/>
+          <w:b w:val="0"/>
+          <w:bCs w:val="0"/>
+          <w:caps w:val="0"/>
+          <w:noProof/>
+          <w:lang w:val="en-US" w:eastAsia="ja-JP"/>
+        </w:rPr>
+      </w:pPr>
+      <w:r>
+        <w:rPr>
+          <w:noProof/>
+        </w:rPr>
+        <w:t>4</w:t>
+      </w:r>
+      <w:r>
+        <w:rPr>
+          <w:rFonts w:asciiTheme="minorHAnsi" w:eastAsiaTheme="minorEastAsia" w:hAnsiTheme="minorHAnsi" w:cstheme="minorBidi"/>
+          <w:b w:val="0"/>
+          <w:bCs w:val="0"/>
+          <w:caps w:val="0"/>
+          <w:noProof/>
+          <w:lang w:val="en-US" w:eastAsia="ja-JP"/>
+        </w:rPr>
+        <w:tab/>
+      </w:r>
+      <w:r>
+        <w:rPr>
+          <w:noProof/>
+        </w:rPr>
+        <w:t>Change the text displayed through code in your Player class</w:t>
+      </w:r>
+      <w:r>
+        <w:rPr>
+          <w:noProof/>
+        </w:rPr>
+        <w:tab/>
+      </w:r>
+      <w:r>
+        <w:rPr>
+          <w:noProof/>
+        </w:rPr>
+        <w:fldChar w:fldCharType="begin"/>
+      </w:r>
+      <w:r>
+        <w:rPr>
+          <w:noProof/>
+        </w:rPr>
+        <w:instrText xml:space="preserve"> PAGEREF _Toc284233528 \h </w:instrText>
+      </w:r>
+      <w:r>
+        <w:rPr>
+          <w:noProof/>
+        </w:rPr>
+      </w:r>
+      <w:r>
+        <w:rPr>
+          <w:noProof/>
+        </w:rPr>
+        <w:fldChar w:fldCharType="separate"/>
+      </w:r>
+      <w:r>
+        <w:rPr>
+          <w:noProof/>
+        </w:rPr>
+        <w:t>8</w:t>
+      </w:r>
+      <w:r>
+        <w:rPr>
+          <w:noProof/>
+        </w:rPr>
+        <w:fldChar w:fldCharType="end"/>
+      </w:r>
+    </w:p>
+    <w:p>
+      <w:pPr>
+        <w:pStyle w:val="TOC1"/>
+        <w:tabs>
+          <w:tab w:val="left" w:pos="373"/>
+          <w:tab w:val="right" w:leader="dot" w:pos="9771"/>
+        </w:tabs>
+        <w:rPr>
+          <w:rFonts w:asciiTheme="minorHAnsi" w:eastAsiaTheme="minorEastAsia" w:hAnsiTheme="minorHAnsi" w:cstheme="minorBidi"/>
+          <w:b w:val="0"/>
+          <w:bCs w:val="0"/>
+          <w:caps w:val="0"/>
+          <w:noProof/>
+          <w:lang w:val="en-US" w:eastAsia="ja-JP"/>
+        </w:rPr>
+      </w:pPr>
+      <w:r>
+        <w:rPr>
+          <w:noProof/>
+        </w:rPr>
+        <w:t>5</w:t>
+      </w:r>
+      <w:r>
+        <w:rPr>
+          <w:rFonts w:asciiTheme="minorHAnsi" w:eastAsiaTheme="minorEastAsia" w:hAnsiTheme="minorHAnsi" w:cstheme="minorBidi"/>
+          <w:b w:val="0"/>
+          <w:bCs w:val="0"/>
+          <w:caps w:val="0"/>
+          <w:noProof/>
+          <w:lang w:val="en-US" w:eastAsia="ja-JP"/>
+        </w:rPr>
+        <w:tab/>
+      </w:r>
+      <w:r>
+        <w:rPr>
+          <w:noProof/>
+        </w:rPr>
         <w:t>Separate the GUI ‘view’ from the Player ‘model’</w:t>
       </w:r>
       <w:r>
@@ -489,7 +655,7 @@
         <w:rPr>
           <w:noProof/>
         </w:rPr>
-        <w:instrText xml:space="preserve"> PAGEREF _Toc284146887 \h </w:instrText>
+        <w:instrText xml:space="preserve"> PAGEREF _Toc284233529 \h </w:instrText>
       </w:r>
       <w:r>
         <w:rPr>
@@ -506,7 +672,7 @@
         <w:rPr>
           <w:noProof/>
         </w:rPr>
-        <w:t>3</w:t>
+        <w:t>10</w:t>
       </w:r>
       <w:r>
         <w:rPr>
@@ -516,22 +682,103 @@
       </w:r>
     </w:p>
     <w:p>
-      <w:r>
+      <w:pPr>
+        <w:pStyle w:val="TOC1"/>
+        <w:tabs>
+          <w:tab w:val="left" w:pos="373"/>
+          <w:tab w:val="right" w:leader="dot" w:pos="9771"/>
+        </w:tabs>
+        <w:rPr>
+          <w:rFonts w:asciiTheme="minorHAnsi" w:eastAsiaTheme="minorEastAsia" w:hAnsiTheme="minorHAnsi" w:cstheme="minorBidi"/>
+          <w:b w:val="0"/>
+          <w:bCs w:val="0"/>
+          <w:caps w:val="0"/>
+          <w:noProof/>
+          <w:lang w:val="en-US" w:eastAsia="ja-JP"/>
+        </w:rPr>
+      </w:pPr>
+      <w:r>
+        <w:rPr>
+          <w:noProof/>
+        </w:rPr>
+        <w:t>6</w:t>
+      </w:r>
+      <w:r>
+        <w:rPr>
+          <w:rFonts w:asciiTheme="minorHAnsi" w:eastAsiaTheme="minorEastAsia" w:hAnsiTheme="minorHAnsi" w:cstheme="minorBidi"/>
+          <w:b w:val="0"/>
+          <w:bCs w:val="0"/>
+          <w:caps w:val="0"/>
+          <w:noProof/>
+          <w:lang w:val="en-US" w:eastAsia="ja-JP"/>
+        </w:rPr>
+        <w:tab/>
+      </w:r>
+      <w:r>
+        <w:rPr>
+          <w:noProof/>
+        </w:rPr>
+        <w:t>FULL LISTINGS</w:t>
+      </w:r>
+      <w:r>
+        <w:rPr>
+          <w:noProof/>
+        </w:rPr>
+        <w:tab/>
+      </w:r>
+      <w:r>
+        <w:rPr>
+          <w:noProof/>
+        </w:rPr>
+        <w:fldChar w:fldCharType="begin"/>
+      </w:r>
+      <w:r>
+        <w:rPr>
+          <w:noProof/>
+        </w:rPr>
+        <w:instrText xml:space="preserve"> PAGEREF _Toc284233530 \h </w:instrText>
+      </w:r>
+      <w:r>
+        <w:rPr>
+          <w:noProof/>
+        </w:rPr>
+      </w:r>
+      <w:r>
+        <w:rPr>
+          <w:noProof/>
+        </w:rPr>
+        <w:fldChar w:fldCharType="separate"/>
+      </w:r>
+      <w:r>
+        <w:rPr>
+          <w:noProof/>
+        </w:rPr>
+        <w:t>12</w:t>
+      </w:r>
+      <w:r>
+        <w:rPr>
+          <w:noProof/>
+        </w:rPr>
         <w:fldChar w:fldCharType="end"/>
       </w:r>
     </w:p>
+    <w:p>
+      <w:r>
+        <w:fldChar w:fldCharType="end"/>
+      </w:r>
+    </w:p>
     <w:p/>
     <w:p>
       <w:pPr>
         <w:pStyle w:val="Heading1"/>
       </w:pPr>
-      <w:bookmarkStart w:id="0" w:name="_Toc284077346"/>
-      <w:bookmarkStart w:id="1" w:name="_Toc284146885"/>
+      <w:bookmarkStart w:id="1" w:name="_Toc284077346"/>
+      <w:bookmarkStart w:id="2" w:name="_Toc284233525"/>
       <w:r>
         <w:t>Aims of this part of the tutorial</w:t>
       </w:r>
-      <w:bookmarkEnd w:id="0"/>
       <w:bookmarkEnd w:id="1"/>
+      <w:bookmarkEnd w:id="2"/>
     </w:p>
     <w:p>
       <w:pPr>
@@ -647,10 +894,12 @@
         <w:pageBreakBefore/>
         <w:ind w:left="431" w:hanging="431"/>
       </w:pPr>
+      <w:bookmarkStart w:id="3" w:name="_Toc284233526"/>
       <w:r>
         <w:lastRenderedPageBreak/>
         <w:t>Learn how to lookup things in the Unity manual</w:t>
       </w:r>
+      <w:bookmarkEnd w:id="3"/>
     </w:p>
     <w:p>
       <w:pPr>
@@ -823,9 +1072,12 @@
         <w:pageBreakBefore/>
         <w:ind w:left="431" w:hanging="431"/>
       </w:pPr>
-      <w:r>
+      <w:bookmarkStart w:id="4" w:name="_Toc284233527"/>
+      <w:r>
+        <w:lastRenderedPageBreak/>
         <w:t>Create a UI Text field on screen to display our score</w:t>
       </w:r>
+      <w:bookmarkEnd w:id="4"/>
     </w:p>
     <w:p>
       <w:pPr>
@@ -1113,6 +1365,7 @@
         <w:pStyle w:val="Heading2"/>
       </w:pPr>
       <w:r>
+        <w:lastRenderedPageBreak/>
         <w:t>Changing properties for a UI Text object</w:t>
       </w:r>
     </w:p>
@@ -1622,6 +1875,7 @@
     <w:p/>
     <w:p>
       <w:r>
+        <w:lastRenderedPageBreak/>
         <w:t>Check how things look in the Game panel:</w:t>
       </w:r>
     </w:p>
@@ -1803,9 +2057,12 @@
         <w:pageBreakBefore/>
         <w:ind w:left="431" w:hanging="431"/>
       </w:pPr>
-      <w:r>
+      <w:bookmarkStart w:id="5" w:name="_Toc284233528"/>
+      <w:r>
+        <w:lastRenderedPageBreak/>
         <w:t>Change the text displayed through code in your Player class</w:t>
       </w:r>
+      <w:bookmarkEnd w:id="5"/>
     </w:p>
     <w:p>
       <w:pPr>
@@ -2705,6 +2962,7 @@
         <w:pStyle w:val="Heading2"/>
       </w:pPr>
       <w:r>
+        <w:lastRenderedPageBreak/>
         <w:t>Drag reference from Text-score to the public variable in Player instance</w:t>
       </w:r>
     </w:p>
@@ -2955,8 +3213,14 @@
         <w:pageBreakBefore/>
         <w:ind w:left="431" w:hanging="431"/>
       </w:pPr>
-      <w:r>
-        <w:t xml:space="preserve">Separate the GUI ‘view’ from the Player ‘model’ </w:t>
+      <w:bookmarkStart w:id="6" w:name="_Toc284233529"/>
+      <w:r>
+        <w:lastRenderedPageBreak/>
+        <w:t>Separate the GUI ‘view’ from the Player ‘model’</w:t>
+      </w:r>
+      <w:bookmarkEnd w:id="6"/>
+      <w:r>
+        <w:t xml:space="preserve"> </w:t>
       </w:r>
     </w:p>
     <w:p>
@@ -3429,6 +3693,7 @@
     </w:p>
     <w:p>
       <w:r>
+        <w:lastRenderedPageBreak/>
         <w:t xml:space="preserve">Now, we need to update our Player class, so that it doesn’t have to worry about the score display UI Text object. Remember, an instance of our Player class is a component in our hero gameObject. We also have an instance of our new </w:t>
       </w:r>
       <w:proofErr w:type="spellStart"/>
@@ -3969,14 +4234,7 @@
           <w:b/>
           <w:sz w:val="36"/>
         </w:rPr>
-        <w:t>part 3</w:t>
-      </w:r>
-      <w:r>
-        <w:rPr>
-          <w:b/>
-          <w:sz w:val="36"/>
-        </w:rPr>
-        <w:t xml:space="preserve"> of the </w:t>
+        <w:t xml:space="preserve">part 3 of the </w:t>
       </w:r>
       <w:proofErr w:type="gramStart"/>
       <w:r>
@@ -3994,9 +4252,12 @@
         <w:pageBreakBefore/>
         <w:ind w:left="431" w:hanging="431"/>
       </w:pPr>
-      <w:r>
+      <w:bookmarkStart w:id="7" w:name="_Toc284233530"/>
+      <w:r>
+        <w:lastRenderedPageBreak/>
         <w:t>FULL LISTINGS</w:t>
       </w:r>
+      <w:bookmarkEnd w:id="7"/>
     </w:p>
     <w:p>
       <w:pPr>
@@ -5001,10 +5262,8 @@
       </w:pPr>
       <w:proofErr w:type="spellStart"/>
       <w:r>
-        <w:t>Player</w:t>
-      </w:r>
-      <w:r>
-        <w:t>Display</w:t>
+        <w:lastRenderedPageBreak/>
+        <w:t>PlayerDisplay</w:t>
       </w:r>
       <w:proofErr w:type="spellEnd"/>
     </w:p>
@@ -5270,8 +5529,6 @@
       <w:r>
         <w:t>{</w:t>
       </w:r>
-      <w:bookmarkStart w:id="2" w:name="_GoBack"/>
-      <w:bookmarkEnd w:id="2"/>
     </w:p>
     <w:p>
       <w:pPr>
@@ -5482,7 +5739,7 @@
         <w:noProof/>
         <w:snapToGrid w:val="0"/>
       </w:rPr>
-      <w:t>13</w:t>
+      <w:t>2</w:t>
     </w:r>
     <w:r>
       <w:rPr>
@@ -5496,15 +5753,29 @@
       </w:rPr>
       <w:t xml:space="preserve"> of </w:t>
     </w:r>
-    <w:fldSimple w:instr=" NUMPAGES  \* MERGEFORMAT ">
-      <w:r>
-        <w:rPr>
-          <w:noProof/>
-          <w:snapToGrid w:val="0"/>
-        </w:rPr>
-        <w:t>13</w:t>
-      </w:r>
-    </w:fldSimple>
+    <w:r>
+      <w:fldChar w:fldCharType="begin"/>
+    </w:r>
+    <w:r>
+      <w:instrText xml:space="preserve"> NUMPAGES  \* MERGEFORMAT </w:instrText>
+    </w:r>
+    <w:r>
+      <w:fldChar w:fldCharType="separate"/>
+    </w:r>
+    <w:r>
+      <w:rPr>
+        <w:noProof/>
+        <w:snapToGrid w:val="0"/>
+      </w:rPr>
+      <w:t>13</w:t>
+    </w:r>
+    <w:r>
+      <w:rPr>
+        <w:noProof/>
+        <w:snapToGrid w:val="0"/>
+      </w:rPr>
+      <w:fldChar w:fldCharType="end"/>
+    </w:r>
   </w:p>
 </w:ftr>
 </file>
@@ -9261,7 +9532,7 @@
 </file>
 
 <file path=customXml/itemProps1.xml><?xml version="1.0" encoding="utf-8"?>
-<ds:datastoreItem xmlns:ds="http://schemas.openxmlformats.org/officeDocument/2006/customXml" ds:itemID="{802E48E3-9300-5642-BF3F-D7CF4AF5AC46}">
+<ds:datastoreItem xmlns:ds="http://schemas.openxmlformats.org/officeDocument/2006/customXml" ds:itemID="{2D6B8CD9-DCAA-9841-AF50-871DC0A06331}">
   <ds:schemaRefs>
     <ds:schemaRef ds:uri="http://schemas.openxmlformats.org/officeDocument/2006/bibliography"/>
   </ds:schemaRefs>

</xml_diff>

<commit_message>
v3.9.0 - part 9 now updated for 4.6.1
</commit_message>
<xml_diff>
--- a/gravity_guy_2D - part 3.docx
+++ b/gravity_guy_2D - part 3.docx
@@ -290,8 +290,6 @@
         </w:rPr>
         <w:fldChar w:fldCharType="separate"/>
       </w:r>
-      <w:bookmarkStart w:id="0" w:name="_GoBack"/>
-      <w:bookmarkEnd w:id="0"/>
       <w:r>
         <w:rPr>
           <w:noProof/>
@@ -772,13 +770,13 @@
       <w:pPr>
         <w:pStyle w:val="Heading1"/>
       </w:pPr>
-      <w:bookmarkStart w:id="1" w:name="_Toc284077346"/>
-      <w:bookmarkStart w:id="2" w:name="_Toc284233525"/>
+      <w:bookmarkStart w:id="0" w:name="_Toc284077346"/>
+      <w:bookmarkStart w:id="1" w:name="_Toc284233525"/>
       <w:r>
         <w:t>Aims of this part of the tutorial</w:t>
       </w:r>
+      <w:bookmarkEnd w:id="0"/>
       <w:bookmarkEnd w:id="1"/>
-      <w:bookmarkEnd w:id="2"/>
     </w:p>
     <w:p>
       <w:pPr>
@@ -844,15 +842,7 @@
         </w:numPr>
       </w:pPr>
       <w:r>
-        <w:t xml:space="preserve">Move UI updates from outside of method </w:t>
-      </w:r>
-      <w:proofErr w:type="gramStart"/>
-      <w:r>
-        <w:t>Update(</w:t>
-      </w:r>
-      <w:proofErr w:type="gramEnd"/>
-      <w:r>
-        <w:t>), into a separate “View” class</w:t>
+        <w:t>Move UI updates from outside of method Update(), into a separate “View” class</w:t>
       </w:r>
     </w:p>
     <w:p>
@@ -876,15 +866,7 @@
         </w:numPr>
       </w:pPr>
       <w:r>
-        <w:t>(</w:t>
-      </w:r>
-      <w:proofErr w:type="gramStart"/>
-      <w:r>
-        <w:t>de</w:t>
-      </w:r>
-      <w:proofErr w:type="gramEnd"/>
-      <w:r>
-        <w:t>-coupling code about the game “state” from code that displays the game state to the user via the GUI)</w:t>
+        <w:t>(de-coupling code about the game “state” from code that displays the game state to the user via the GUI)</w:t>
       </w:r>
     </w:p>
     <w:p/>
@@ -894,12 +876,12 @@
         <w:pageBreakBefore/>
         <w:ind w:left="431" w:hanging="431"/>
       </w:pPr>
-      <w:bookmarkStart w:id="3" w:name="_Toc284233526"/>
+      <w:bookmarkStart w:id="2" w:name="_Toc284233526"/>
       <w:r>
         <w:lastRenderedPageBreak/>
         <w:t>Learn how to lookup things in the Unity manual</w:t>
       </w:r>
-      <w:bookmarkEnd w:id="3"/>
+      <w:bookmarkEnd w:id="2"/>
     </w:p>
     <w:p>
       <w:pPr>
@@ -917,15 +899,7 @@
     <w:p/>
     <w:p>
       <w:r>
-        <w:t xml:space="preserve">Open these </w:t>
-      </w:r>
-      <w:proofErr w:type="gramStart"/>
-      <w:r>
-        <w:t>web-page</w:t>
-      </w:r>
-      <w:proofErr w:type="gramEnd"/>
-      <w:r>
-        <w:t xml:space="preserve"> based manuals from the Help menu in the Unity application:</w:t>
+        <w:t>Open these web-page based manuals from the Help menu in the Unity application:</w:t>
       </w:r>
     </w:p>
     <w:p>
@@ -1072,12 +1046,12 @@
         <w:pageBreakBefore/>
         <w:ind w:left="431" w:hanging="431"/>
       </w:pPr>
-      <w:bookmarkStart w:id="4" w:name="_Toc284233527"/>
+      <w:bookmarkStart w:id="3" w:name="_Toc284233527"/>
       <w:r>
         <w:lastRenderedPageBreak/>
         <w:t>Create a UI Text field on screen to display our score</w:t>
       </w:r>
-      <w:bookmarkEnd w:id="4"/>
+      <w:bookmarkEnd w:id="3"/>
     </w:p>
     <w:p>
       <w:pPr>
@@ -1089,15 +1063,7 @@
     </w:p>
     <w:p>
       <w:r>
-        <w:t xml:space="preserve">Since Unity 4.6.1 a new improved UI (User Interface) system has been created. It continues the Unity approach of allowing as much as possible to </w:t>
-      </w:r>
-      <w:proofErr w:type="gramStart"/>
-      <w:r>
-        <w:t>created</w:t>
-      </w:r>
-      <w:proofErr w:type="gramEnd"/>
-      <w:r>
-        <w:t xml:space="preserve"> via drag-and-drop &amp; Inspector properties as possible, and then adding small code components to respond to events and update values at run-time.</w:t>
+        <w:t>Since Unity 4.6.1 a new improved UI (User Interface) system has been created. It continues the Unity approach of allowing as much as possible to created via drag-and-drop &amp; Inspector properties as possible, and then adding small code components to respond to events and update values at run-time.</w:t>
       </w:r>
     </w:p>
     <w:p/>
@@ -1237,13 +1203,8 @@
           <w:numId w:val="12"/>
         </w:numPr>
       </w:pPr>
-      <w:proofErr w:type="gramStart"/>
-      <w:r>
-        <w:t>all</w:t>
-      </w:r>
-      <w:proofErr w:type="gramEnd"/>
-      <w:r>
-        <w:t xml:space="preserve"> UI objects are ‘children’ of a Canvas – so one is created if none exist when a new UI object is added)</w:t>
+      <w:r>
+        <w:t>all UI objects are ‘children’ of a Canvas – so one is created if none exist when a new UI object is added)</w:t>
       </w:r>
     </w:p>
     <w:p>
@@ -1255,13 +1216,8 @@
         </w:numPr>
       </w:pPr>
       <w:r>
-        <w:t xml:space="preserve">An </w:t>
-      </w:r>
-      <w:proofErr w:type="spellStart"/>
-      <w:r>
-        <w:t>EventSystem</w:t>
-      </w:r>
-      <w:proofErr w:type="spellEnd"/>
+        <w:t>An EventSystem</w:t>
+      </w:r>
     </w:p>
     <w:p>
       <w:pPr>
@@ -1377,18 +1333,10 @@
     <w:p/>
     <w:p>
       <w:r>
-        <w:t xml:space="preserve">Now set the colour of the Text-score to yellow and the font to </w:t>
-      </w:r>
-      <w:proofErr w:type="spellStart"/>
-      <w:r>
-        <w:t>Xolo</w:t>
-      </w:r>
-      <w:r>
-        <w:t>nium</w:t>
-      </w:r>
-      <w:proofErr w:type="spellEnd"/>
-      <w:r>
-        <w:t>-Bold.</w:t>
+        <w:t>Now set the colour of the Text-score to yellow and the font to Xolo</w:t>
+      </w:r>
+      <w:r>
+        <w:t>nium-Bold.</w:t>
       </w:r>
     </w:p>
     <w:p/>
@@ -1565,15 +1513,7 @@
         <w:pStyle w:val="Heading2"/>
       </w:pPr>
       <w:r>
-        <w:t xml:space="preserve">Position and stretch the UI Text object – the </w:t>
-      </w:r>
-      <w:proofErr w:type="spellStart"/>
-      <w:r>
-        <w:t>Rect</w:t>
-      </w:r>
-      <w:proofErr w:type="spellEnd"/>
-      <w:r>
-        <w:t xml:space="preserve"> Transform</w:t>
+        <w:t>Position and stretch the UI Text object – the Rect Transform</w:t>
       </w:r>
     </w:p>
     <w:p>
@@ -1652,29 +1592,13 @@
         </w:numPr>
       </w:pPr>
       <w:r>
-        <w:t xml:space="preserve">In most cases one of the pre-set positions of the </w:t>
-      </w:r>
-      <w:proofErr w:type="spellStart"/>
-      <w:r>
-        <w:t>anchores</w:t>
-      </w:r>
-      <w:proofErr w:type="spellEnd"/>
-      <w:r>
-        <w:t xml:space="preserve"> will meet your needs</w:t>
+        <w:t>In most cases one of the pre-set positions of the anchores will meet your needs</w:t>
       </w:r>
     </w:p>
     <w:p/>
     <w:p>
       <w:r>
-        <w:t xml:space="preserve">For our Score text, we just want it to be at the </w:t>
-      </w:r>
-      <w:proofErr w:type="spellStart"/>
-      <w:r>
-        <w:t>center</w:t>
-      </w:r>
-      <w:proofErr w:type="spellEnd"/>
-      <w:r>
-        <w:t xml:space="preserve"> top of the game panel, and the simplest pre-set for this is to choose </w:t>
+        <w:t xml:space="preserve">For our Score text, we just want it to be at the center top of the game panel, and the simplest pre-set for this is to choose </w:t>
       </w:r>
       <w:r>
         <w:rPr>
@@ -1746,40 +1670,16 @@
         <w:t>Inspector</w:t>
       </w:r>
       <w:r>
-        <w:t xml:space="preserve"> open the anchor </w:t>
-      </w:r>
-      <w:proofErr w:type="spellStart"/>
-      <w:r>
-        <w:t>preset</w:t>
-      </w:r>
-      <w:proofErr w:type="spellEnd"/>
-      <w:r>
-        <w:t xml:space="preserve"> popup, which is </w:t>
-      </w:r>
-      <w:r>
-        <w:t xml:space="preserve">achieved by clicking inside the rectangle with ‘cross-hairs’ to the left of the </w:t>
-      </w:r>
-      <w:proofErr w:type="spellStart"/>
-      <w:r>
-        <w:t>Pos</w:t>
-      </w:r>
-      <w:proofErr w:type="spellEnd"/>
-      <w:r>
-        <w:t xml:space="preserve"> X property of the </w:t>
-      </w:r>
-      <w:proofErr w:type="spellStart"/>
+        <w:t xml:space="preserve"> open the anchor preset popup, which is </w:t>
+      </w:r>
+      <w:r>
+        <w:t xml:space="preserve">achieved by clicking inside the rectangle with ‘cross-hairs’ to the left of the Pos X property of the </w:t>
+      </w:r>
       <w:r>
         <w:rPr>
           <w:b/>
         </w:rPr>
-        <w:t>Rect</w:t>
-      </w:r>
-      <w:proofErr w:type="spellEnd"/>
-      <w:r>
-        <w:rPr>
-          <w:b/>
-        </w:rPr>
-        <w:t xml:space="preserve"> Transform</w:t>
+        <w:t>Rect Transform</w:t>
       </w:r>
       <w:r>
         <w:t xml:space="preserve"> component</w:t>
@@ -1948,23 +1848,7 @@
     <w:p/>
     <w:p>
       <w:r>
-        <w:t xml:space="preserve">If you want the text </w:t>
-      </w:r>
-      <w:proofErr w:type="spellStart"/>
-      <w:r>
-        <w:t>cented</w:t>
-      </w:r>
-      <w:proofErr w:type="spellEnd"/>
-      <w:r>
-        <w:t xml:space="preserve"> in its stretched rectangle, just choose the </w:t>
-      </w:r>
-      <w:proofErr w:type="spellStart"/>
-      <w:r>
-        <w:t>center</w:t>
-      </w:r>
-      <w:proofErr w:type="spellEnd"/>
-      <w:r>
-        <w:t xml:space="preserve"> tool in the </w:t>
+        <w:t xml:space="preserve">If you want the text cented in its stretched rectangle, just choose the center tool in the </w:t>
       </w:r>
       <w:r>
         <w:rPr>
@@ -2057,12 +1941,12 @@
         <w:pageBreakBefore/>
         <w:ind w:left="431" w:hanging="431"/>
       </w:pPr>
-      <w:bookmarkStart w:id="5" w:name="_Toc284233528"/>
+      <w:bookmarkStart w:id="4" w:name="_Toc284233528"/>
       <w:r>
         <w:lastRenderedPageBreak/>
         <w:t>Change the text displayed through code in your Player class</w:t>
       </w:r>
-      <w:bookmarkEnd w:id="5"/>
+      <w:bookmarkEnd w:id="4"/>
     </w:p>
     <w:p>
       <w:pPr>
@@ -2086,23 +1970,7 @@
         <w:t xml:space="preserve">Text component inside the </w:t>
       </w:r>
       <w:r>
-        <w:t xml:space="preserve">Text-score gameObject in the Hierarchy, to the public variable revealed in the Inspector for the instance of our Player class in the hero </w:t>
-      </w:r>
-      <w:proofErr w:type="gramStart"/>
-      <w:r>
-        <w:t>gameObject !</w:t>
-      </w:r>
-      <w:proofErr w:type="gramEnd"/>
-      <w:r>
-        <w:t xml:space="preserve"> Once you get the hang of this, you’ll see why Unity is so </w:t>
-      </w:r>
-      <w:proofErr w:type="spellStart"/>
-      <w:r>
-        <w:t>popuar</w:t>
-      </w:r>
-      <w:proofErr w:type="spellEnd"/>
-      <w:r>
-        <w:t>, and quick, to develop game with…</w:t>
+        <w:t>Text-score gameObject in the Hierarchy, to the public variable revealed in the Inspector for the instance of our Player class in the hero gameObject ! Once you get the hang of this, you’ll see why Unity is so popuar, and quick, to develop game with…</w:t>
       </w:r>
     </w:p>
     <w:p/>
@@ -2120,15 +1988,7 @@
         </w:numPr>
       </w:pPr>
       <w:r>
-        <w:t xml:space="preserve">The Text UI class is part of the </w:t>
-      </w:r>
-      <w:proofErr w:type="spellStart"/>
-      <w:r>
-        <w:t>UnityEngine.UI</w:t>
-      </w:r>
-      <w:proofErr w:type="spellEnd"/>
-      <w:r>
-        <w:t xml:space="preserve"> package, so we must add a ‘using’ statement at the beginning of our class so we can declare objects of type ‘Text’</w:t>
+        <w:t>The Text UI class is part of the UnityEngine.UI package, so we must add a ‘using’ statement at the beginning of our class so we can declare objects of type ‘Text’</w:t>
       </w:r>
     </w:p>
     <w:p>
@@ -2152,29 +2012,13 @@
         </w:numPr>
       </w:pPr>
       <w:r>
-        <w:t xml:space="preserve">We replace the </w:t>
-      </w:r>
-      <w:proofErr w:type="gramStart"/>
-      <w:r>
-        <w:t>print(</w:t>
-      </w:r>
-      <w:proofErr w:type="gramEnd"/>
-      <w:r>
-        <w:t xml:space="preserve">) statement inside Update() with a statement to set the ‘text’ property of </w:t>
+        <w:t xml:space="preserve">We replace the print() statement inside Update() with a statement to set the ‘text’ property of </w:t>
       </w:r>
       <w:r>
         <w:t xml:space="preserve"> the Text property in </w:t>
       </w:r>
       <w:r>
-        <w:t xml:space="preserve">our Text-score object to our </w:t>
-      </w:r>
-      <w:proofErr w:type="spellStart"/>
-      <w:r>
-        <w:t>scoreMessage</w:t>
-      </w:r>
-      <w:proofErr w:type="spellEnd"/>
-      <w:r>
-        <w:t xml:space="preserve"> string</w:t>
+        <w:t>our Text-score object to our scoreMessage string</w:t>
       </w:r>
     </w:p>
     <w:p/>
@@ -2186,37 +2030,59 @@
           <w:i/>
         </w:rPr>
       </w:pPr>
-      <w:proofErr w:type="gramStart"/>
       <w:r>
         <w:rPr>
           <w:b w:val="0"/>
           <w:i/>
         </w:rPr>
-        <w:t>using</w:t>
-      </w:r>
-      <w:proofErr w:type="gramEnd"/>
-      <w:r>
+        <w:t>using UnityEngine;</w:t>
+      </w:r>
+    </w:p>
+    <w:p>
+      <w:pPr>
+        <w:pStyle w:val="aacode"/>
         <w:rPr>
           <w:b w:val="0"/>
           <w:i/>
         </w:rPr>
-        <w:t xml:space="preserve"> </w:t>
-      </w:r>
-      <w:proofErr w:type="spellStart"/>
+      </w:pPr>
       <w:r>
         <w:rPr>
           <w:b w:val="0"/>
           <w:i/>
         </w:rPr>
-        <w:t>UnityEngine</w:t>
-      </w:r>
-      <w:proofErr w:type="spellEnd"/>
-      <w:r>
+        <w:t>using System.Collections;</w:t>
+      </w:r>
+    </w:p>
+    <w:p>
+      <w:pPr>
+        <w:pStyle w:val="aacode"/>
         <w:rPr>
           <w:b w:val="0"/>
           <w:i/>
         </w:rPr>
-        <w:t>;</w:t>
+      </w:pPr>
+    </w:p>
+    <w:p>
+      <w:pPr>
+        <w:pStyle w:val="aacode"/>
+      </w:pPr>
+      <w:r>
+        <w:t xml:space="preserve">// </w:t>
+      </w:r>
+      <w:r>
+        <w:t xml:space="preserve">1. </w:t>
+      </w:r>
+      <w:r>
+        <w:t>we need this package to use the ‘Text’ class</w:t>
+      </w:r>
+    </w:p>
+    <w:p>
+      <w:pPr>
+        <w:pStyle w:val="aacode"/>
+      </w:pPr>
+      <w:r>
+        <w:t>using UnityEngine.UI;</w:t>
       </w:r>
     </w:p>
     <w:p>
@@ -2227,38 +2093,64 @@
           <w:i/>
         </w:rPr>
       </w:pPr>
-      <w:proofErr w:type="gramStart"/>
-      <w:r>
+    </w:p>
+    <w:p>
+      <w:pPr>
+        <w:pStyle w:val="aacode"/>
         <w:rPr>
           <w:b w:val="0"/>
           <w:i/>
         </w:rPr>
-        <w:t>using</w:t>
-      </w:r>
-      <w:proofErr w:type="gramEnd"/>
+      </w:pPr>
       <w:r>
         <w:rPr>
           <w:b w:val="0"/>
           <w:i/>
         </w:rPr>
-        <w:t xml:space="preserve"> </w:t>
-      </w:r>
-      <w:proofErr w:type="spellStart"/>
-      <w:r>
+        <w:t>public class Player : MonoBehaviour {</w:t>
+      </w:r>
+    </w:p>
+    <w:p>
+      <w:pPr>
+        <w:pStyle w:val="aacode"/>
         <w:rPr>
           <w:b w:val="0"/>
           <w:i/>
         </w:rPr>
-        <w:t>System.Collections</w:t>
-      </w:r>
-      <w:proofErr w:type="spellEnd"/>
-      <w:r>
+      </w:pPr>
+    </w:p>
+    <w:p>
+      <w:pPr>
+        <w:pStyle w:val="aacode"/>
+      </w:pPr>
+      <w:r>
+        <w:tab/>
+        <w:t xml:space="preserve">// </w:t>
+      </w:r>
+      <w:r>
+        <w:t xml:space="preserve">2. </w:t>
+      </w:r>
+      <w:r>
+        <w:t>public variable, reference to UI Text-score</w:t>
+      </w:r>
+    </w:p>
+    <w:p>
+      <w:pPr>
+        <w:pStyle w:val="aacode"/>
+      </w:pPr>
+      <w:r>
+        <w:tab/>
+        <w:t>public Text scoreText;</w:t>
+      </w:r>
+    </w:p>
+    <w:p>
+      <w:pPr>
+        <w:pStyle w:val="aacode"/>
         <w:rPr>
           <w:b w:val="0"/>
           <w:i/>
         </w:rPr>
-        <w:t>;</w:t>
-      </w:r>
+      </w:pPr>
     </w:p>
     <w:p>
       <w:pPr>
@@ -2268,60 +2160,14 @@
           <w:i/>
         </w:rPr>
       </w:pPr>
-    </w:p>
-    <w:p>
-      <w:pPr>
-        <w:pStyle w:val="aacode"/>
-      </w:pPr>
-      <w:proofErr w:type="gramStart"/>
-      <w:r>
-        <w:t xml:space="preserve">// </w:t>
-      </w:r>
-      <w:r>
-        <w:t>1.</w:t>
-      </w:r>
-      <w:proofErr w:type="gramEnd"/>
-      <w:r>
-        <w:t xml:space="preserve"> </w:t>
-      </w:r>
-      <w:proofErr w:type="gramStart"/>
-      <w:r>
-        <w:t>we</w:t>
-      </w:r>
-      <w:proofErr w:type="gramEnd"/>
-      <w:r>
-        <w:t xml:space="preserve"> need this package to use the ‘Text’ class</w:t>
-      </w:r>
-    </w:p>
-    <w:p>
-      <w:pPr>
-        <w:pStyle w:val="aacode"/>
-      </w:pPr>
-      <w:proofErr w:type="gramStart"/>
-      <w:r>
-        <w:t>using</w:t>
-      </w:r>
-      <w:proofErr w:type="gramEnd"/>
-      <w:r>
-        <w:t xml:space="preserve"> </w:t>
-      </w:r>
-      <w:proofErr w:type="spellStart"/>
-      <w:r>
-        <w:t>UnityEngine.UI</w:t>
-      </w:r>
-      <w:proofErr w:type="spellEnd"/>
-      <w:r>
-        <w:t>;</w:t>
-      </w:r>
-    </w:p>
-    <w:p>
-      <w:pPr>
-        <w:pStyle w:val="aacode"/>
+      <w:r>
         <w:rPr>
           <w:b w:val="0"/>
           <w:i/>
         </w:rPr>
-      </w:pPr>
+        <w:tab/>
+        <w:t>private int score = 0;</w:t>
+      </w:r>
     </w:p>
     <w:p>
       <w:pPr>
@@ -2331,97 +2177,46 @@
           <w:i/>
         </w:rPr>
       </w:pPr>
-      <w:proofErr w:type="gramStart"/>
       <w:r>
         <w:rPr>
           <w:b w:val="0"/>
           <w:i/>
         </w:rPr>
-        <w:t>public</w:t>
-      </w:r>
-      <w:proofErr w:type="gramEnd"/>
-      <w:r>
+        <w:tab/>
+        <w:t>private float deathY = -15;</w:t>
+      </w:r>
+    </w:p>
+    <w:p>
+      <w:pPr>
+        <w:pStyle w:val="aacode"/>
         <w:rPr>
           <w:b w:val="0"/>
           <w:i/>
         </w:rPr>
-        <w:t xml:space="preserve"> class Player : </w:t>
-      </w:r>
-      <w:proofErr w:type="spellStart"/>
+      </w:pPr>
       <w:r>
         <w:rPr>
           <w:b w:val="0"/>
           <w:i/>
         </w:rPr>
-        <w:t>MonoBehaviour</w:t>
-      </w:r>
-      <w:proofErr w:type="spellEnd"/>
-      <w:r>
+        <w:tab/>
+      </w:r>
+    </w:p>
+    <w:p>
+      <w:pPr>
+        <w:pStyle w:val="aacode"/>
         <w:rPr>
           <w:b w:val="0"/>
           <w:i/>
         </w:rPr>
-        <w:t xml:space="preserve"> {</w:t>
-      </w:r>
-    </w:p>
-    <w:p>
-      <w:pPr>
-        <w:pStyle w:val="aacode"/>
+      </w:pPr>
+      <w:r>
         <w:rPr>
           <w:b w:val="0"/>
           <w:i/>
         </w:rPr>
-      </w:pPr>
-    </w:p>
-    <w:p>
-      <w:pPr>
-        <w:pStyle w:val="aacode"/>
-      </w:pPr>
-      <w:r>
-        <w:tab/>
-      </w:r>
-      <w:proofErr w:type="gramStart"/>
-      <w:r>
-        <w:t xml:space="preserve">// </w:t>
-      </w:r>
-      <w:r>
-        <w:t>2.</w:t>
-      </w:r>
-      <w:proofErr w:type="gramEnd"/>
-      <w:r>
-        <w:t xml:space="preserve"> </w:t>
-      </w:r>
-      <w:proofErr w:type="gramStart"/>
-      <w:r>
-        <w:t>public</w:t>
-      </w:r>
-      <w:proofErr w:type="gramEnd"/>
-      <w:r>
-        <w:t xml:space="preserve"> variable, reference to UI Text-score</w:t>
-      </w:r>
-    </w:p>
-    <w:p>
-      <w:pPr>
-        <w:pStyle w:val="aacode"/>
-      </w:pPr>
-      <w:r>
-        <w:tab/>
-      </w:r>
-      <w:proofErr w:type="gramStart"/>
-      <w:r>
-        <w:t>public</w:t>
-      </w:r>
-      <w:proofErr w:type="gramEnd"/>
-      <w:r>
-        <w:t xml:space="preserve"> Text </w:t>
-      </w:r>
-      <w:proofErr w:type="spellStart"/>
-      <w:r>
-        <w:t>scoreText</w:t>
-      </w:r>
-      <w:proofErr w:type="spellEnd"/>
-      <w:r>
-        <w:t>;</w:t>
+        <w:tab/>
+        <w:t>void Update(){</w:t>
       </w:r>
     </w:p>
     <w:p>
@@ -2432,117 +2227,147 @@
           <w:i/>
         </w:rPr>
       </w:pPr>
-    </w:p>
-    <w:p>
-      <w:pPr>
-        <w:pStyle w:val="aacode"/>
+      <w:r>
         <w:rPr>
           <w:b w:val="0"/>
           <w:i/>
         </w:rPr>
-      </w:pPr>
+        <w:tab/>
+      </w:r>
       <w:r>
         <w:rPr>
           <w:b w:val="0"/>
           <w:i/>
         </w:rPr>
         <w:tab/>
-      </w:r>
-      <w:proofErr w:type="gramStart"/>
-      <w:r>
+        <w:t>string scoreMessage = "Score = " + score;</w:t>
+      </w:r>
+    </w:p>
+    <w:p>
+      <w:pPr>
+        <w:pStyle w:val="aacode"/>
         <w:rPr>
           <w:b w:val="0"/>
           <w:i/>
         </w:rPr>
-        <w:t>private</w:t>
-      </w:r>
-      <w:proofErr w:type="gramEnd"/>
-      <w:r>
+      </w:pPr>
+    </w:p>
+    <w:p>
+      <w:pPr>
+        <w:pStyle w:val="aacode"/>
+      </w:pPr>
+      <w:r>
+        <w:tab/>
+      </w:r>
+      <w:r>
+        <w:tab/>
+        <w:t xml:space="preserve">// </w:t>
+      </w:r>
+      <w:r>
+        <w:t xml:space="preserve">3. </w:t>
+      </w:r>
+      <w:r>
+        <w:t>update the ‘text’ property of UI Text-score</w:t>
+      </w:r>
+    </w:p>
+    <w:p>
+      <w:pPr>
+        <w:pStyle w:val="aacode"/>
+      </w:pPr>
+      <w:r>
+        <w:tab/>
+      </w:r>
+      <w:r>
+        <w:tab/>
+        <w:t>scoreText.text = scoreMessage;</w:t>
+      </w:r>
+    </w:p>
+    <w:p>
+      <w:pPr>
+        <w:pStyle w:val="aacode"/>
         <w:rPr>
           <w:b w:val="0"/>
           <w:i/>
         </w:rPr>
-        <w:t xml:space="preserve"> </w:t>
-      </w:r>
-      <w:proofErr w:type="spellStart"/>
-      <w:r>
+      </w:pPr>
+    </w:p>
+    <w:p>
+      <w:pPr>
+        <w:pStyle w:val="aacode"/>
         <w:rPr>
           <w:b w:val="0"/>
           <w:i/>
         </w:rPr>
-        <w:t>int</w:t>
-      </w:r>
-      <w:proofErr w:type="spellEnd"/>
+      </w:pPr>
       <w:r>
         <w:rPr>
           <w:b w:val="0"/>
           <w:i/>
         </w:rPr>
-        <w:t xml:space="preserve"> score = 0;</w:t>
-      </w:r>
-    </w:p>
-    <w:p>
-      <w:pPr>
-        <w:pStyle w:val="aacode"/>
+        <w:tab/>
+      </w:r>
+      <w:r>
         <w:rPr>
           <w:b w:val="0"/>
           <w:i/>
         </w:rPr>
-      </w:pPr>
-      <w:r>
+        <w:tab/>
+        <w:t>float y = transform.position.y;</w:t>
+      </w:r>
+    </w:p>
+    <w:p>
+      <w:pPr>
+        <w:pStyle w:val="aacode"/>
         <w:rPr>
           <w:b w:val="0"/>
           <w:i/>
         </w:rPr>
-        <w:tab/>
-      </w:r>
-      <w:proofErr w:type="gramStart"/>
+      </w:pPr>
       <w:r>
         <w:rPr>
           <w:b w:val="0"/>
           <w:i/>
         </w:rPr>
-        <w:t>private</w:t>
-      </w:r>
-      <w:proofErr w:type="gramEnd"/>
+        <w:tab/>
+      </w:r>
       <w:r>
         <w:rPr>
           <w:b w:val="0"/>
           <w:i/>
         </w:rPr>
-        <w:t xml:space="preserve"> float </w:t>
-      </w:r>
-      <w:proofErr w:type="spellStart"/>
-      <w:r>
+        <w:tab/>
+        <w:t>if(y &lt; deathY){</w:t>
+      </w:r>
+    </w:p>
+    <w:p>
+      <w:pPr>
+        <w:pStyle w:val="aacode"/>
         <w:rPr>
           <w:b w:val="0"/>
           <w:i/>
         </w:rPr>
-        <w:t>deathY</w:t>
-      </w:r>
-      <w:proofErr w:type="spellEnd"/>
+      </w:pPr>
       <w:r>
         <w:rPr>
           <w:b w:val="0"/>
           <w:i/>
         </w:rPr>
-        <w:t xml:space="preserve"> = -15;</w:t>
-      </w:r>
-    </w:p>
-    <w:p>
-      <w:pPr>
-        <w:pStyle w:val="aacode"/>
+        <w:tab/>
+      </w:r>
+      <w:r>
         <w:rPr>
           <w:b w:val="0"/>
           <w:i/>
         </w:rPr>
-      </w:pPr>
+        <w:tab/>
+      </w:r>
       <w:r>
         <w:rPr>
           <w:b w:val="0"/>
           <w:i/>
         </w:rPr>
         <w:tab/>
+        <w:t>MoveToStartPosition();</w:t>
       </w:r>
     </w:p>
     <w:p>
@@ -2560,400 +2385,55 @@
         </w:rPr>
         <w:tab/>
       </w:r>
-      <w:proofErr w:type="gramStart"/>
       <w:r>
         <w:rPr>
           <w:b w:val="0"/>
           <w:i/>
         </w:rPr>
-        <w:t>void</w:t>
-      </w:r>
-      <w:proofErr w:type="gramEnd"/>
-      <w:r>
+        <w:tab/>
+        <w:t>}</w:t>
+      </w:r>
+    </w:p>
+    <w:p>
+      <w:pPr>
+        <w:pStyle w:val="aacode"/>
         <w:rPr>
           <w:b w:val="0"/>
           <w:i/>
         </w:rPr>
-        <w:t xml:space="preserve"> Update(){</w:t>
-      </w:r>
-    </w:p>
-    <w:p>
-      <w:pPr>
-        <w:pStyle w:val="aacode"/>
+      </w:pPr>
+      <w:r>
         <w:rPr>
           <w:b w:val="0"/>
           <w:i/>
         </w:rPr>
-      </w:pPr>
-      <w:r>
+        <w:tab/>
+        <w:t>}</w:t>
+      </w:r>
+    </w:p>
+    <w:p>
+      <w:pPr>
+        <w:pStyle w:val="aacode"/>
         <w:rPr>
           <w:b w:val="0"/>
           <w:i/>
         </w:rPr>
-        <w:tab/>
-      </w:r>
-      <w:r>
+      </w:pPr>
+    </w:p>
+    <w:p>
+      <w:pPr>
+        <w:pStyle w:val="aacode"/>
         <w:rPr>
           <w:b w:val="0"/>
           <w:i/>
         </w:rPr>
-        <w:tab/>
-      </w:r>
-      <w:proofErr w:type="gramStart"/>
+      </w:pPr>
       <w:r>
         <w:rPr>
           <w:b w:val="0"/>
           <w:i/>
         </w:rPr>
-        <w:t>string</w:t>
-      </w:r>
-      <w:proofErr w:type="gramEnd"/>
-      <w:r>
-        <w:rPr>
-          <w:b w:val="0"/>
-          <w:i/>
-        </w:rPr>
-        <w:t xml:space="preserve"> </w:t>
-      </w:r>
-      <w:proofErr w:type="spellStart"/>
-      <w:r>
-        <w:rPr>
-          <w:b w:val="0"/>
-          <w:i/>
-        </w:rPr>
-        <w:t>scoreMessage</w:t>
-      </w:r>
-      <w:proofErr w:type="spellEnd"/>
-      <w:r>
-        <w:rPr>
-          <w:b w:val="0"/>
-          <w:i/>
-        </w:rPr>
-        <w:t xml:space="preserve"> = "Score = " + score;</w:t>
-      </w:r>
-    </w:p>
-    <w:p>
-      <w:pPr>
-        <w:pStyle w:val="aacode"/>
-        <w:rPr>
-          <w:b w:val="0"/>
-          <w:i/>
-        </w:rPr>
-      </w:pPr>
-    </w:p>
-    <w:p>
-      <w:pPr>
-        <w:pStyle w:val="aacode"/>
-      </w:pPr>
-      <w:r>
-        <w:tab/>
-      </w:r>
-      <w:r>
-        <w:tab/>
-      </w:r>
-      <w:proofErr w:type="gramStart"/>
-      <w:r>
-        <w:t xml:space="preserve">// </w:t>
-      </w:r>
-      <w:r>
-        <w:t>3.</w:t>
-      </w:r>
-      <w:proofErr w:type="gramEnd"/>
-      <w:r>
-        <w:t xml:space="preserve"> </w:t>
-      </w:r>
-      <w:proofErr w:type="gramStart"/>
-      <w:r>
-        <w:t>update</w:t>
-      </w:r>
-      <w:proofErr w:type="gramEnd"/>
-      <w:r>
-        <w:t xml:space="preserve"> the ‘text’ property of UI Text-score</w:t>
-      </w:r>
-    </w:p>
-    <w:p>
-      <w:pPr>
-        <w:pStyle w:val="aacode"/>
-      </w:pPr>
-      <w:r>
-        <w:tab/>
-      </w:r>
-      <w:r>
-        <w:tab/>
-      </w:r>
-      <w:proofErr w:type="spellStart"/>
-      <w:proofErr w:type="gramStart"/>
-      <w:r>
-        <w:t>scoreText.text</w:t>
-      </w:r>
-      <w:proofErr w:type="spellEnd"/>
-      <w:proofErr w:type="gramEnd"/>
-      <w:r>
-        <w:t xml:space="preserve"> = </w:t>
-      </w:r>
-      <w:proofErr w:type="spellStart"/>
-      <w:r>
-        <w:t>scoreMessage</w:t>
-      </w:r>
-      <w:proofErr w:type="spellEnd"/>
-      <w:r>
-        <w:t>;</w:t>
-      </w:r>
-    </w:p>
-    <w:p>
-      <w:pPr>
-        <w:pStyle w:val="aacode"/>
-        <w:rPr>
-          <w:b w:val="0"/>
-          <w:i/>
-        </w:rPr>
-      </w:pPr>
-    </w:p>
-    <w:p>
-      <w:pPr>
-        <w:pStyle w:val="aacode"/>
-        <w:rPr>
-          <w:b w:val="0"/>
-          <w:i/>
-        </w:rPr>
-      </w:pPr>
-      <w:r>
-        <w:rPr>
-          <w:b w:val="0"/>
-          <w:i/>
-        </w:rPr>
-        <w:tab/>
-      </w:r>
-      <w:r>
-        <w:rPr>
-          <w:b w:val="0"/>
-          <w:i/>
-        </w:rPr>
-        <w:tab/>
-      </w:r>
-      <w:proofErr w:type="gramStart"/>
-      <w:r>
-        <w:rPr>
-          <w:b w:val="0"/>
-          <w:i/>
-        </w:rPr>
-        <w:t>float</w:t>
-      </w:r>
-      <w:proofErr w:type="gramEnd"/>
-      <w:r>
-        <w:rPr>
-          <w:b w:val="0"/>
-          <w:i/>
-        </w:rPr>
-        <w:t xml:space="preserve"> y = </w:t>
-      </w:r>
-      <w:proofErr w:type="spellStart"/>
-      <w:r>
-        <w:rPr>
-          <w:b w:val="0"/>
-          <w:i/>
-        </w:rPr>
-        <w:t>transform.position.y</w:t>
-      </w:r>
-      <w:proofErr w:type="spellEnd"/>
-      <w:r>
-        <w:rPr>
-          <w:b w:val="0"/>
-          <w:i/>
-        </w:rPr>
-        <w:t>;</w:t>
-      </w:r>
-    </w:p>
-    <w:p>
-      <w:pPr>
-        <w:pStyle w:val="aacode"/>
-        <w:rPr>
-          <w:b w:val="0"/>
-          <w:i/>
-        </w:rPr>
-      </w:pPr>
-      <w:r>
-        <w:rPr>
-          <w:b w:val="0"/>
-          <w:i/>
-        </w:rPr>
-        <w:tab/>
-      </w:r>
-      <w:r>
-        <w:rPr>
-          <w:b w:val="0"/>
-          <w:i/>
-        </w:rPr>
-        <w:tab/>
-      </w:r>
-      <w:proofErr w:type="gramStart"/>
-      <w:r>
-        <w:rPr>
-          <w:b w:val="0"/>
-          <w:i/>
-        </w:rPr>
-        <w:t>if</w:t>
-      </w:r>
-      <w:proofErr w:type="gramEnd"/>
-      <w:r>
-        <w:rPr>
-          <w:b w:val="0"/>
-          <w:i/>
-        </w:rPr>
-        <w:t xml:space="preserve">(y &lt; </w:t>
-      </w:r>
-      <w:proofErr w:type="spellStart"/>
-      <w:r>
-        <w:rPr>
-          <w:b w:val="0"/>
-          <w:i/>
-        </w:rPr>
-        <w:t>deathY</w:t>
-      </w:r>
-      <w:proofErr w:type="spellEnd"/>
-      <w:r>
-        <w:rPr>
-          <w:b w:val="0"/>
-          <w:i/>
-        </w:rPr>
-        <w:t>){</w:t>
-      </w:r>
-    </w:p>
-    <w:p>
-      <w:pPr>
-        <w:pStyle w:val="aacode"/>
-        <w:rPr>
-          <w:b w:val="0"/>
-          <w:i/>
-        </w:rPr>
-      </w:pPr>
-      <w:r>
-        <w:rPr>
-          <w:b w:val="0"/>
-          <w:i/>
-        </w:rPr>
-        <w:tab/>
-      </w:r>
-      <w:r>
-        <w:rPr>
-          <w:b w:val="0"/>
-          <w:i/>
-        </w:rPr>
-        <w:tab/>
-      </w:r>
-      <w:r>
-        <w:rPr>
-          <w:b w:val="0"/>
-          <w:i/>
-        </w:rPr>
-        <w:tab/>
-      </w:r>
-      <w:proofErr w:type="spellStart"/>
-      <w:proofErr w:type="gramStart"/>
-      <w:r>
-        <w:rPr>
-          <w:b w:val="0"/>
-          <w:i/>
-        </w:rPr>
-        <w:t>MoveToStartPosition</w:t>
-      </w:r>
-      <w:proofErr w:type="spellEnd"/>
-      <w:r>
-        <w:rPr>
-          <w:b w:val="0"/>
-          <w:i/>
-        </w:rPr>
-        <w:t>(</w:t>
-      </w:r>
-      <w:proofErr w:type="gramEnd"/>
-      <w:r>
-        <w:rPr>
-          <w:b w:val="0"/>
-          <w:i/>
-        </w:rPr>
-        <w:t>);</w:t>
-      </w:r>
-    </w:p>
-    <w:p>
-      <w:pPr>
-        <w:pStyle w:val="aacode"/>
-        <w:rPr>
-          <w:b w:val="0"/>
-          <w:i/>
-        </w:rPr>
-      </w:pPr>
-      <w:r>
-        <w:rPr>
-          <w:b w:val="0"/>
-          <w:i/>
-        </w:rPr>
-        <w:tab/>
-      </w:r>
-      <w:r>
-        <w:rPr>
-          <w:b w:val="0"/>
-          <w:i/>
-        </w:rPr>
-        <w:tab/>
-        <w:t>}</w:t>
-      </w:r>
-    </w:p>
-    <w:p>
-      <w:pPr>
-        <w:pStyle w:val="aacode"/>
-        <w:rPr>
-          <w:b w:val="0"/>
-          <w:i/>
-        </w:rPr>
-      </w:pPr>
-      <w:r>
-        <w:rPr>
-          <w:b w:val="0"/>
-          <w:i/>
-        </w:rPr>
-        <w:tab/>
-        <w:t>}</w:t>
-      </w:r>
-    </w:p>
-    <w:p>
-      <w:pPr>
-        <w:pStyle w:val="aacode"/>
-        <w:rPr>
-          <w:b w:val="0"/>
-          <w:i/>
-        </w:rPr>
-      </w:pPr>
-    </w:p>
-    <w:p>
-      <w:pPr>
-        <w:pStyle w:val="aacode"/>
-        <w:rPr>
-          <w:b w:val="0"/>
-          <w:i/>
-        </w:rPr>
-      </w:pPr>
-      <w:r>
-        <w:rPr>
-          <w:b w:val="0"/>
-          <w:i/>
-        </w:rPr>
-        <w:t>…</w:t>
-      </w:r>
-      <w:proofErr w:type="gramStart"/>
-      <w:r>
-        <w:rPr>
-          <w:b w:val="0"/>
-          <w:i/>
-        </w:rPr>
-        <w:t>as</w:t>
-      </w:r>
-      <w:proofErr w:type="gramEnd"/>
-      <w:r>
-        <w:rPr>
-          <w:b w:val="0"/>
-          <w:i/>
-        </w:rPr>
-        <w:t xml:space="preserve"> before</w:t>
+        <w:t>…as before</w:t>
       </w:r>
     </w:p>
     <w:p/>
@@ -2968,15 +2448,7 @@
     </w:p>
     <w:p>
       <w:r>
-        <w:t xml:space="preserve">If you view the properties of our hero gameObject in the Inspector, you’ll see that we have a NULL (in the Unity Inspector we see “None (Empty)”) value for the </w:t>
-      </w:r>
-      <w:proofErr w:type="spellStart"/>
-      <w:r>
-        <w:t>scoreText</w:t>
-      </w:r>
-      <w:proofErr w:type="spellEnd"/>
-      <w:r>
-        <w:t xml:space="preserve"> variable in the instance of our Player class that is in our hero gameObject:</w:t>
+        <w:t>If you view the properties of our hero gameObject in the Inspector, you’ll see that we have a NULL (in the Unity Inspector we see “None (Empty)”) value for the scoreText variable in the instance of our Player class that is in our hero gameObject:</w:t>
       </w:r>
     </w:p>
     <w:p>
@@ -3064,46 +2536,47 @@
       <w:r>
         <w:t>fortunately Unity’s Inspector capitalises the each word of the variable name, and adds spaces between them! So our public variable ‘</w:t>
       </w:r>
-      <w:proofErr w:type="spellStart"/>
       <w:r>
         <w:rPr>
           <w:b/>
         </w:rPr>
-        <w:t>scoreText</w:t>
-      </w:r>
-      <w:proofErr w:type="spellEnd"/>
+        <w:t>scoreText’</w:t>
+      </w:r>
+      <w:r>
+        <w:t xml:space="preserve"> becomes ‘</w:t>
+      </w:r>
       <w:r>
         <w:rPr>
           <w:b/>
         </w:rPr>
-        <w:t>’</w:t>
-      </w:r>
-      <w:r>
-        <w:t xml:space="preserve"> becomes ‘</w:t>
+        <w:t>Score Text’</w:t>
+      </w:r>
+      <w:r>
+        <w:t xml:space="preserve"> in the Inspector – it’s just something you have to learn to live with I’m afraid …</w:t>
+      </w:r>
+    </w:p>
+    <w:p>
+      <w:pPr>
+        <w:rPr>
+          <w:sz w:val="12"/>
+        </w:rPr>
+      </w:pPr>
+    </w:p>
+    <w:p>
+      <w:r>
+        <w:t>Unity let’s us drag a reference from a gameObject in the Hierarchy to a public variable in a co</w:t>
+      </w:r>
+      <w:r>
+        <w:t xml:space="preserve">mponent in another gameObject. Since our public variable is of type </w:t>
       </w:r>
       <w:r>
         <w:rPr>
           <w:b/>
         </w:rPr>
-        <w:t>Score Text’</w:t>
-      </w:r>
-      <w:r>
-        <w:t xml:space="preserve"> in the Inspector – it’s just something you have to learn to live with I’m afraid …</w:t>
-      </w:r>
-    </w:p>
-    <w:p>
-      <w:pPr>
-        <w:rPr>
-          <w:sz w:val="12"/>
-        </w:rPr>
-      </w:pPr>
-    </w:p>
-    <w:p>
-      <w:r>
-        <w:t>Unity let’s us drag a reference from a gameObject in the Hierarchy to a public variable in a co</w:t>
-      </w:r>
-      <w:r>
-        <w:t xml:space="preserve">mponent in another gameObject. Since our public variable is of type </w:t>
+        <w:t>Text</w:t>
+      </w:r>
+      <w:r>
+        <w:t xml:space="preserve"> Unity will notice that there is a </w:t>
       </w:r>
       <w:r>
         <w:rPr>
@@ -3112,34 +2585,20 @@
         <w:t>Text</w:t>
       </w:r>
       <w:r>
-        <w:t xml:space="preserve"> Unity will notice that there is a </w:t>
+        <w:t xml:space="preserve"> component inside our </w:t>
       </w:r>
       <w:r>
         <w:rPr>
           <w:b/>
         </w:rPr>
-        <w:t>Text</w:t>
-      </w:r>
-      <w:r>
-        <w:t xml:space="preserve"> component inside our </w:t>
-      </w:r>
-      <w:r>
-        <w:rPr>
-          <w:b/>
-        </w:rPr>
         <w:t>Text-score</w:t>
       </w:r>
       <w:r>
         <w:t xml:space="preserve"> gameObject</w:t>
       </w:r>
       <w:r>
-        <w:t xml:space="preserve">, and when dragged in at design-time, Unity will automatically assign this object reference when the scene starts </w:t>
-      </w:r>
-      <w:proofErr w:type="gramStart"/>
-      <w:r>
-        <w:t>running.</w:t>
-      </w:r>
-      <w:proofErr w:type="gramEnd"/>
+        <w:t>, and when dragged in at design-time, Unity will automatically assign this object reference when the scene starts running.</w:t>
+      </w:r>
     </w:p>
     <w:p>
       <w:r>
@@ -3213,12 +2672,12 @@
         <w:pageBreakBefore/>
         <w:ind w:left="431" w:hanging="431"/>
       </w:pPr>
-      <w:bookmarkStart w:id="6" w:name="_Toc284233529"/>
+      <w:bookmarkStart w:id="5" w:name="_Toc284233529"/>
       <w:r>
         <w:lastRenderedPageBreak/>
         <w:t>Separate the GUI ‘view’ from the Player ‘model’</w:t>
       </w:r>
-      <w:bookmarkEnd w:id="6"/>
+      <w:bookmarkEnd w:id="5"/>
       <w:r>
         <w:t xml:space="preserve"> </w:t>
       </w:r>
@@ -3228,36 +2687,12 @@
         <w:pStyle w:val="Heading2"/>
       </w:pPr>
       <w:r>
-        <w:t xml:space="preserve">Get code out of </w:t>
-      </w:r>
-      <w:proofErr w:type="gramStart"/>
-      <w:r>
-        <w:t>Update(</w:t>
-      </w:r>
-      <w:proofErr w:type="gramEnd"/>
-      <w:r>
-        <w:t xml:space="preserve">) &amp; </w:t>
-      </w:r>
-      <w:proofErr w:type="spellStart"/>
-      <w:r>
-        <w:t>sepate</w:t>
-      </w:r>
-      <w:proofErr w:type="spellEnd"/>
-      <w:r>
-        <w:t xml:space="preserve"> View update to separate class</w:t>
-      </w:r>
-    </w:p>
-    <w:p>
-      <w:r>
-        <w:t xml:space="preserve">We don't to update the score EVERY FRAME (50 – 100 times per second!). So </w:t>
-      </w:r>
-      <w:proofErr w:type="gramStart"/>
-      <w:r>
-        <w:t>Update(</w:t>
-      </w:r>
-      <w:proofErr w:type="gramEnd"/>
-      <w:r>
-        <w:t xml:space="preserve">) is the </w:t>
+        <w:t>Get code out of Update() &amp; sepate View update to separate class</w:t>
+      </w:r>
+    </w:p>
+    <w:p>
+      <w:r>
+        <w:t xml:space="preserve">We don't to update the score EVERY FRAME (50 – 100 times per second!). So Update() is the </w:t>
       </w:r>
       <w:r>
         <w:rPr>
@@ -3281,274 +2716,99 @@
         <w:t xml:space="preserve">Player </w:t>
       </w:r>
       <w:r>
-        <w:t xml:space="preserve">class should be about the players ‘state’ (lives / score / inventory etc.) – how we indicate this state to the user is a different task, which a different team member of our game company might have. So let’s refactor (improve our code by rewriting – even thought the final user experience might be exactly the same) to separate out UI text update into a </w:t>
-      </w:r>
-      <w:proofErr w:type="spellStart"/>
-      <w:r>
-        <w:t>PlayerDisplay</w:t>
-      </w:r>
-      <w:proofErr w:type="spellEnd"/>
-      <w:r>
-        <w:t xml:space="preserve"> class. </w:t>
-      </w:r>
-      <w:r>
-        <w:t xml:space="preserve">While it will grow bigger, initially our </w:t>
-      </w:r>
-      <w:proofErr w:type="spellStart"/>
-      <w:r>
-        <w:t>PlayerDisplay</w:t>
-      </w:r>
-      <w:proofErr w:type="spellEnd"/>
-      <w:r>
-        <w:t xml:space="preserve"> class needs only one method, which we'll name </w:t>
-      </w:r>
-      <w:proofErr w:type="spellStart"/>
-      <w:proofErr w:type="gramStart"/>
-      <w:r>
-        <w:t>UpdateScore</w:t>
-      </w:r>
-      <w:proofErr w:type="spellEnd"/>
-      <w:r>
-        <w:t>(</w:t>
-      </w:r>
-      <w:proofErr w:type="gramEnd"/>
-      <w:r>
-        <w:t>):</w:t>
-      </w:r>
-    </w:p>
-    <w:p>
-      <w:pPr>
-        <w:pStyle w:val="aacode"/>
-      </w:pPr>
-      <w:proofErr w:type="gramStart"/>
-      <w:r>
-        <w:t>using</w:t>
-      </w:r>
-      <w:proofErr w:type="gramEnd"/>
-      <w:r>
-        <w:t xml:space="preserve"> </w:t>
-      </w:r>
-      <w:proofErr w:type="spellStart"/>
-      <w:r>
-        <w:t>UnityEngine</w:t>
-      </w:r>
-      <w:proofErr w:type="spellEnd"/>
-      <w:r>
-        <w:t>;</w:t>
-      </w:r>
-    </w:p>
-    <w:p>
-      <w:pPr>
-        <w:pStyle w:val="aacode"/>
-      </w:pPr>
-      <w:proofErr w:type="gramStart"/>
-      <w:r>
-        <w:t>using</w:t>
-      </w:r>
-      <w:proofErr w:type="gramEnd"/>
-      <w:r>
-        <w:t xml:space="preserve"> </w:t>
-      </w:r>
-      <w:proofErr w:type="spellStart"/>
-      <w:r>
-        <w:t>System.Collections</w:t>
-      </w:r>
-      <w:proofErr w:type="spellEnd"/>
-      <w:r>
-        <w:t>;</w:t>
-      </w:r>
-    </w:p>
-    <w:p>
-      <w:pPr>
-        <w:pStyle w:val="aacode"/>
-      </w:pPr>
-    </w:p>
-    <w:p>
-      <w:pPr>
-        <w:pStyle w:val="aacode"/>
-      </w:pPr>
-      <w:proofErr w:type="gramStart"/>
-      <w:r>
-        <w:t>using</w:t>
-      </w:r>
-      <w:proofErr w:type="gramEnd"/>
-      <w:r>
-        <w:t xml:space="preserve"> </w:t>
-      </w:r>
-      <w:proofErr w:type="spellStart"/>
-      <w:r>
-        <w:t>UnityEngine.UI</w:t>
-      </w:r>
-      <w:proofErr w:type="spellEnd"/>
-      <w:r>
-        <w:t>;</w:t>
-      </w:r>
-    </w:p>
-    <w:p>
-      <w:pPr>
-        <w:pStyle w:val="aacode"/>
-      </w:pPr>
-    </w:p>
-    <w:p>
-      <w:pPr>
-        <w:pStyle w:val="aacode"/>
-      </w:pPr>
-      <w:proofErr w:type="gramStart"/>
-      <w:r>
-        <w:t>public</w:t>
-      </w:r>
-      <w:proofErr w:type="gramEnd"/>
-      <w:r>
-        <w:t xml:space="preserve"> class </w:t>
-      </w:r>
-      <w:proofErr w:type="spellStart"/>
-      <w:r>
-        <w:t>PlayerDisplay</w:t>
-      </w:r>
-      <w:proofErr w:type="spellEnd"/>
-      <w:r>
-        <w:t xml:space="preserve"> : </w:t>
-      </w:r>
-      <w:proofErr w:type="spellStart"/>
-      <w:r>
-        <w:t>MonoBehaviour</w:t>
-      </w:r>
-      <w:proofErr w:type="spellEnd"/>
-      <w:r>
-        <w:t xml:space="preserve"> {</w:t>
-      </w:r>
-    </w:p>
-    <w:p>
-      <w:pPr>
-        <w:pStyle w:val="aacode"/>
-      </w:pPr>
-      <w:r>
-        <w:tab/>
-      </w:r>
-      <w:proofErr w:type="gramStart"/>
-      <w:r>
-        <w:t>public</w:t>
-      </w:r>
-      <w:proofErr w:type="gramEnd"/>
-      <w:r>
-        <w:t xml:space="preserve"> Text </w:t>
-      </w:r>
-      <w:proofErr w:type="spellStart"/>
-      <w:r>
-        <w:t>scoreText</w:t>
-      </w:r>
-      <w:proofErr w:type="spellEnd"/>
-      <w:r>
-        <w:t>;</w:t>
-      </w:r>
-    </w:p>
-    <w:p>
-      <w:pPr>
-        <w:pStyle w:val="aacode"/>
-      </w:pPr>
-    </w:p>
-    <w:p>
-      <w:pPr>
-        <w:pStyle w:val="aacode"/>
-      </w:pPr>
-      <w:r>
-        <w:tab/>
-      </w:r>
-      <w:proofErr w:type="gramStart"/>
-      <w:r>
-        <w:t>public</w:t>
-      </w:r>
-      <w:proofErr w:type="gramEnd"/>
-      <w:r>
-        <w:t xml:space="preserve"> void </w:t>
-      </w:r>
-      <w:proofErr w:type="spellStart"/>
-      <w:r>
-        <w:t>UpdateScoreText</w:t>
-      </w:r>
-      <w:proofErr w:type="spellEnd"/>
-      <w:r>
-        <w:t>(</w:t>
-      </w:r>
-      <w:proofErr w:type="spellStart"/>
-      <w:r>
-        <w:t>int</w:t>
-      </w:r>
-      <w:proofErr w:type="spellEnd"/>
-      <w:r>
-        <w:t xml:space="preserve"> </w:t>
-      </w:r>
-      <w:proofErr w:type="spellStart"/>
-      <w:r>
-        <w:t>newScore</w:t>
-      </w:r>
-      <w:proofErr w:type="spellEnd"/>
-      <w:r>
-        <w:t>){</w:t>
-      </w:r>
-    </w:p>
-    <w:p>
-      <w:pPr>
-        <w:pStyle w:val="aacode"/>
-      </w:pPr>
-      <w:r>
-        <w:tab/>
-      </w:r>
-      <w:r>
-        <w:tab/>
-      </w:r>
-      <w:proofErr w:type="gramStart"/>
-      <w:r>
-        <w:t>string</w:t>
-      </w:r>
-      <w:proofErr w:type="gramEnd"/>
-      <w:r>
-        <w:t xml:space="preserve"> </w:t>
-      </w:r>
-      <w:proofErr w:type="spellStart"/>
-      <w:r>
-        <w:t>scoreMessage</w:t>
-      </w:r>
-      <w:proofErr w:type="spellEnd"/>
-      <w:r>
-        <w:t xml:space="preserve"> = "Score = " + </w:t>
-      </w:r>
-      <w:proofErr w:type="spellStart"/>
-      <w:r>
-        <w:t>newScore</w:t>
-      </w:r>
-      <w:proofErr w:type="spellEnd"/>
-      <w:r>
-        <w:t>;</w:t>
-      </w:r>
-    </w:p>
-    <w:p>
-      <w:pPr>
-        <w:pStyle w:val="aacode"/>
-      </w:pPr>
-      <w:r>
-        <w:tab/>
-      </w:r>
-      <w:r>
-        <w:tab/>
-      </w:r>
-      <w:proofErr w:type="spellStart"/>
-      <w:proofErr w:type="gramStart"/>
-      <w:r>
-        <w:t>scoreText.text</w:t>
-      </w:r>
-      <w:proofErr w:type="spellEnd"/>
-      <w:proofErr w:type="gramEnd"/>
-      <w:r>
-        <w:t xml:space="preserve"> = </w:t>
-      </w:r>
-      <w:proofErr w:type="spellStart"/>
-      <w:r>
-        <w:t>scoreMessage</w:t>
-      </w:r>
-      <w:proofErr w:type="spellEnd"/>
-      <w:r>
-        <w:t>;</w:t>
+        <w:t xml:space="preserve">class should be about the players ‘state’ (lives / score / inventory etc.) – how we indicate this state to the user is a different task, which a different team member of our game company might have. So let’s refactor (improve our code by rewriting – even thought the final user experience might be exactly the same) to separate out UI text update into a PlayerDisplay class. </w:t>
+      </w:r>
+      <w:r>
+        <w:t>While it will grow bigger, initially our PlayerDisplay class needs only one method, which we'll name UpdateScore():</w:t>
+      </w:r>
+    </w:p>
+    <w:p>
+      <w:pPr>
+        <w:pStyle w:val="aacode"/>
+      </w:pPr>
+      <w:r>
+        <w:t>using UnityEngine;</w:t>
+      </w:r>
+    </w:p>
+    <w:p>
+      <w:pPr>
+        <w:pStyle w:val="aacode"/>
+      </w:pPr>
+      <w:r>
+        <w:t>using System.Collections;</w:t>
+      </w:r>
+    </w:p>
+    <w:p>
+      <w:pPr>
+        <w:pStyle w:val="aacode"/>
+      </w:pPr>
+    </w:p>
+    <w:p>
+      <w:pPr>
+        <w:pStyle w:val="aacode"/>
+      </w:pPr>
+      <w:r>
+        <w:t>using UnityEngine.UI;</w:t>
+      </w:r>
+    </w:p>
+    <w:p>
+      <w:pPr>
+        <w:pStyle w:val="aacode"/>
+      </w:pPr>
+    </w:p>
+    <w:p>
+      <w:pPr>
+        <w:pStyle w:val="aacode"/>
+      </w:pPr>
+      <w:r>
+        <w:t>public class PlayerDisplay : MonoBehaviour {</w:t>
+      </w:r>
+    </w:p>
+    <w:p>
+      <w:pPr>
+        <w:pStyle w:val="aacode"/>
+      </w:pPr>
+      <w:r>
+        <w:tab/>
+        <w:t>public Text scoreText;</w:t>
+      </w:r>
+    </w:p>
+    <w:p>
+      <w:pPr>
+        <w:pStyle w:val="aacode"/>
+      </w:pPr>
+    </w:p>
+    <w:p>
+      <w:pPr>
+        <w:pStyle w:val="aacode"/>
+      </w:pPr>
+      <w:r>
+        <w:tab/>
+        <w:t>public void UpdateScoreText(int newScore){</w:t>
+      </w:r>
+    </w:p>
+    <w:p>
+      <w:pPr>
+        <w:pStyle w:val="aacode"/>
+      </w:pPr>
+      <w:r>
+        <w:tab/>
+      </w:r>
+      <w:r>
+        <w:tab/>
+        <w:t>string scoreMessage = "Score = " + newScore;</w:t>
+      </w:r>
+    </w:p>
+    <w:p>
+      <w:pPr>
+        <w:pStyle w:val="aacode"/>
+      </w:pPr>
+      <w:r>
+        <w:tab/>
+      </w:r>
+      <w:r>
+        <w:tab/>
+        <w:t>scoreText.text = scoreMessage;</w:t>
       </w:r>
     </w:p>
     <w:p>
@@ -3571,23 +2831,7 @@
     <w:p/>
     <w:p>
       <w:r>
-        <w:t xml:space="preserve">Create a new C# file in the Project panel named </w:t>
-      </w:r>
-      <w:proofErr w:type="spellStart"/>
-      <w:r>
-        <w:t>PlayerDisplay</w:t>
-      </w:r>
-      <w:proofErr w:type="spellEnd"/>
-      <w:r>
-        <w:t xml:space="preserve">, containing this code. </w:t>
-      </w:r>
-      <w:proofErr w:type="gramStart"/>
-      <w:r>
-        <w:t>The drag an instance of this class into the hero gameObject in the Hierarchy.</w:t>
-      </w:r>
-      <w:proofErr w:type="gramEnd"/>
-      <w:r>
-        <w:t xml:space="preserve"> Finally, with hero selected in the Hierarchy, drag the </w:t>
+        <w:t xml:space="preserve">Create a new C# file in the Project panel named PlayerDisplay, containing this code. The drag an instance of this class into the hero gameObject in the Hierarchy. Finally, with hero selected in the Hierarchy, drag the </w:t>
       </w:r>
       <w:r>
         <w:rPr>
@@ -3607,19 +2851,11 @@
       <w:r>
         <w:t xml:space="preserve"> public variable slot in the </w:t>
       </w:r>
-      <w:proofErr w:type="spellStart"/>
       <w:r>
         <w:rPr>
           <w:b/>
         </w:rPr>
-        <w:t>PlayerDisplay</w:t>
-      </w:r>
-      <w:proofErr w:type="spellEnd"/>
-      <w:r>
-        <w:rPr>
-          <w:b/>
-        </w:rPr>
-        <w:t xml:space="preserve"> (Script)</w:t>
+        <w:t>PlayerDisplay (Script)</w:t>
       </w:r>
       <w:r>
         <w:t xml:space="preserve"> component of hero in the Inspector.</w:t>
@@ -3694,119 +2930,35 @@
     <w:p>
       <w:r>
         <w:lastRenderedPageBreak/>
-        <w:t xml:space="preserve">Now, we need to update our Player class, so that it doesn’t have to worry about the score display UI Text object. Remember, an instance of our Player class is a component in our hero gameObject. We also have an instance of our new </w:t>
-      </w:r>
-      <w:proofErr w:type="spellStart"/>
-      <w:r>
-        <w:t>PlayerDisplay</w:t>
-      </w:r>
-      <w:proofErr w:type="spellEnd"/>
-      <w:r>
-        <w:t xml:space="preserve"> class as a component in hero. What Player needs to do is get a reference to the </w:t>
-      </w:r>
-      <w:proofErr w:type="spellStart"/>
-      <w:r>
-        <w:t>PlayerDisplay</w:t>
-      </w:r>
-      <w:proofErr w:type="spellEnd"/>
-      <w:r>
-        <w:t xml:space="preserve"> instance, luckily Unity provides the very hand </w:t>
-      </w:r>
-      <w:proofErr w:type="spellStart"/>
-      <w:r>
-        <w:t>GetComponent</w:t>
-      </w:r>
-      <w:proofErr w:type="spellEnd"/>
-      <w:r>
-        <w:t>&lt;&gt;() method allowing a scripted component to use reflection to find references to any other component inside the same parent gameObject. The pointy brackets &lt;&gt; are part of the ‘type’ C# language feature, whereby any class may be used by the method.</w:t>
+        <w:t>Now, we need to update our Player class, so that it doesn’t have to worry about the score display UI Text object. Remember, an instance of our Player class is a component in our hero gameObject. We also have an instance of our new PlayerDisplay class as a component in hero. What Player needs to do is get a reference to the PlayerDisplay instance, luckily Unity provides the very hand GetComponent&lt;&gt;() method allowing a scripted component to use reflection to find references to any other component inside the same parent gameObject. The pointy brackets &lt;&gt; are part of the ‘type’ C# language feature, whereby any class may be used by the method.</w:t>
       </w:r>
     </w:p>
     <w:p/>
     <w:p>
       <w:r>
-        <w:t xml:space="preserve">So in our Player class we need a variable that is a reference to an object of the class </w:t>
-      </w:r>
-      <w:proofErr w:type="spellStart"/>
-      <w:r>
-        <w:t>PlayerDisplay</w:t>
-      </w:r>
-      <w:proofErr w:type="spellEnd"/>
-      <w:r>
-        <w:t>:</w:t>
-      </w:r>
-    </w:p>
-    <w:p>
-      <w:pPr>
-        <w:pStyle w:val="aacode"/>
-      </w:pPr>
-      <w:proofErr w:type="gramStart"/>
-      <w:r>
-        <w:t>private</w:t>
-      </w:r>
-      <w:proofErr w:type="gramEnd"/>
-      <w:r>
-        <w:t xml:space="preserve"> </w:t>
-      </w:r>
-      <w:proofErr w:type="spellStart"/>
-      <w:r>
-        <w:t>PlayerDisplay</w:t>
-      </w:r>
-      <w:proofErr w:type="spellEnd"/>
-      <w:r>
-        <w:t xml:space="preserve"> </w:t>
-      </w:r>
-      <w:proofErr w:type="spellStart"/>
-      <w:r>
-        <w:t>playerDisplay</w:t>
-      </w:r>
-      <w:proofErr w:type="spellEnd"/>
-      <w:r>
-        <w:t>;</w:t>
+        <w:t>So in our Player class we need a variable that is a reference to an object of the class PlayerDisplay:</w:t>
+      </w:r>
+    </w:p>
+    <w:p>
+      <w:pPr>
+        <w:pStyle w:val="aacode"/>
+      </w:pPr>
+      <w:r>
+        <w:t>private PlayerDisplay playerDisplay;</w:t>
       </w:r>
     </w:p>
     <w:p/>
     <w:p>
       <w:r>
-        <w:t xml:space="preserve">We also want to assign this reference to the </w:t>
-      </w:r>
-      <w:proofErr w:type="spellStart"/>
-      <w:r>
-        <w:t>PlayerDisplay</w:t>
-      </w:r>
-      <w:proofErr w:type="spellEnd"/>
-      <w:r>
-        <w:t xml:space="preserve"> object that is inside the same hero gameObject that our Player instance is inside:</w:t>
-      </w:r>
-    </w:p>
-    <w:p>
-      <w:pPr>
-        <w:pStyle w:val="aacode"/>
-      </w:pPr>
-      <w:proofErr w:type="spellStart"/>
-      <w:proofErr w:type="gramStart"/>
-      <w:r>
-        <w:t>playerDisplay</w:t>
-      </w:r>
-      <w:proofErr w:type="spellEnd"/>
-      <w:proofErr w:type="gramEnd"/>
-      <w:r>
-        <w:t xml:space="preserve"> = </w:t>
-      </w:r>
-      <w:proofErr w:type="spellStart"/>
-      <w:r>
-        <w:t>GetComponent</w:t>
-      </w:r>
-      <w:proofErr w:type="spellEnd"/>
-      <w:r>
-        <w:t>&lt;</w:t>
-      </w:r>
-      <w:proofErr w:type="spellStart"/>
-      <w:r>
-        <w:t>PlayerDisplay</w:t>
-      </w:r>
-      <w:proofErr w:type="spellEnd"/>
-      <w:r>
-        <w:t>&gt;();</w:t>
+        <w:t>We also want to assign this reference to the PlayerDisplay object that is inside the same hero gameObject that our Player instance is inside:</w:t>
+      </w:r>
+    </w:p>
+    <w:p>
+      <w:pPr>
+        <w:pStyle w:val="aacode"/>
+      </w:pPr>
+      <w:r>
+        <w:t>playerDisplay = GetComponent&lt;PlayerDisplay&gt;();</w:t>
       </w:r>
     </w:p>
     <w:p/>
@@ -3815,80 +2967,33 @@
         <w:t xml:space="preserve">It is also a good idea to update the UI Text for the score when the scene first starts (so the initial score of 0 is seen by the user). We’ll put the statement above, </w:t>
       </w:r>
       <w:r>
-        <w:t xml:space="preserve">and our first call to update the score display both into our </w:t>
-      </w:r>
-      <w:proofErr w:type="gramStart"/>
-      <w:r>
-        <w:t>Start(</w:t>
-      </w:r>
-      <w:proofErr w:type="gramEnd"/>
-      <w:r>
-        <w:t>) method – which is called in each object when the scene begins (or when an object is first created while a scene is running):</w:t>
-      </w:r>
-    </w:p>
-    <w:p>
-      <w:pPr>
-        <w:pStyle w:val="aacode"/>
-      </w:pPr>
-      <w:proofErr w:type="gramStart"/>
-      <w:r>
-        <w:t>void</w:t>
-      </w:r>
-      <w:proofErr w:type="gramEnd"/>
-      <w:r>
-        <w:t xml:space="preserve"> Start(){</w:t>
-      </w:r>
-    </w:p>
-    <w:p>
-      <w:pPr>
-        <w:pStyle w:val="aacode"/>
-      </w:pPr>
-      <w:r>
-        <w:tab/>
-      </w:r>
-      <w:proofErr w:type="spellStart"/>
-      <w:proofErr w:type="gramStart"/>
-      <w:r>
-        <w:t>playerDisplay</w:t>
-      </w:r>
-      <w:proofErr w:type="spellEnd"/>
-      <w:proofErr w:type="gramEnd"/>
-      <w:r>
-        <w:t xml:space="preserve"> = </w:t>
-      </w:r>
-      <w:proofErr w:type="spellStart"/>
-      <w:r>
-        <w:t>GetComponent</w:t>
-      </w:r>
-      <w:proofErr w:type="spellEnd"/>
-      <w:r>
-        <w:t>&lt;</w:t>
-      </w:r>
-      <w:proofErr w:type="spellStart"/>
-      <w:r>
-        <w:t>PlayerDisplay</w:t>
-      </w:r>
-      <w:proofErr w:type="spellEnd"/>
-      <w:r>
-        <w:t>&gt;();</w:t>
-      </w:r>
-    </w:p>
-    <w:p>
-      <w:pPr>
-        <w:pStyle w:val="aacode"/>
-      </w:pPr>
-      <w:r>
-        <w:tab/>
-      </w:r>
-      <w:proofErr w:type="spellStart"/>
-      <w:proofErr w:type="gramStart"/>
-      <w:r>
-        <w:t>playerDisplay.UpdateScoreText</w:t>
-      </w:r>
-      <w:proofErr w:type="spellEnd"/>
-      <w:proofErr w:type="gramEnd"/>
-      <w:r>
-        <w:t>(score);</w:t>
+        <w:t>and our first call to update the score display both into our Start() method – which is called in each object when the scene begins (or when an object is first created while a scene is running):</w:t>
+      </w:r>
+    </w:p>
+    <w:p>
+      <w:pPr>
+        <w:pStyle w:val="aacode"/>
+      </w:pPr>
+      <w:r>
+        <w:t>void Start(){</w:t>
+      </w:r>
+    </w:p>
+    <w:p>
+      <w:pPr>
+        <w:pStyle w:val="aacode"/>
+      </w:pPr>
+      <w:r>
+        <w:tab/>
+        <w:t>playerDisplay = GetComponent&lt;PlayerDisplay&gt;();</w:t>
+      </w:r>
+    </w:p>
+    <w:p>
+      <w:pPr>
+        <w:pStyle w:val="aacode"/>
+      </w:pPr>
+      <w:r>
+        <w:tab/>
+        <w:t>playerDisplay.UpdateScoreText(score);</w:t>
       </w:r>
     </w:p>
     <w:p>
@@ -3902,23 +3007,7 @@
     <w:p/>
     <w:p>
       <w:r>
-        <w:t xml:space="preserve">Finally, just after we change the score (in out </w:t>
-      </w:r>
-      <w:proofErr w:type="gramStart"/>
-      <w:r>
-        <w:t>OnTriggerEnter2D(</w:t>
-      </w:r>
-      <w:proofErr w:type="gramEnd"/>
-      <w:r>
-        <w:t xml:space="preserve">) method) we’ll then immediately call our </w:t>
-      </w:r>
-      <w:proofErr w:type="spellStart"/>
-      <w:r>
-        <w:t>UpdateScoreText</w:t>
-      </w:r>
-      <w:proofErr w:type="spellEnd"/>
-      <w:r>
-        <w:t>() method again – so as soon as the score changes the user can see the new score:</w:t>
+        <w:t>Finally, just after we change the score (in out OnTriggerEnter2D() method) we’ll then immediately call our UpdateScoreText() method again – so as soon as the score changes the user can see the new score:</w:t>
       </w:r>
     </w:p>
     <w:p>
@@ -3929,234 +3018,136 @@
           <w:i/>
         </w:rPr>
       </w:pPr>
-      <w:proofErr w:type="gramStart"/>
       <w:r>
         <w:rPr>
           <w:b w:val="0"/>
           <w:i/>
         </w:rPr>
-        <w:t>void</w:t>
-      </w:r>
-      <w:proofErr w:type="gramEnd"/>
-      <w:r>
+        <w:t>void OnTriggerEnter2D(Collider2D hit){</w:t>
+      </w:r>
+    </w:p>
+    <w:p>
+      <w:pPr>
+        <w:pStyle w:val="aacode"/>
         <w:rPr>
           <w:b w:val="0"/>
           <w:i/>
         </w:rPr>
-        <w:t xml:space="preserve"> OnTriggerEnter2D(Collider2D hit){</w:t>
-      </w:r>
-    </w:p>
-    <w:p>
-      <w:pPr>
-        <w:pStyle w:val="aacode"/>
+      </w:pPr>
+      <w:r>
         <w:rPr>
           <w:b w:val="0"/>
           <w:i/>
         </w:rPr>
-      </w:pPr>
-      <w:r>
+        <w:tab/>
+        <w:t>if(hit.CompareTag("Food")){</w:t>
+      </w:r>
+    </w:p>
+    <w:p>
+      <w:pPr>
+        <w:pStyle w:val="aacode"/>
+      </w:pPr>
+      <w:r>
+        <w:tab/>
+      </w:r>
+      <w:r>
+        <w:tab/>
+        <w:t>score++;</w:t>
+      </w:r>
+    </w:p>
+    <w:p>
+      <w:pPr>
+        <w:pStyle w:val="aacode"/>
+      </w:pPr>
+      <w:r>
+        <w:tab/>
+      </w:r>
+      <w:r>
+        <w:tab/>
+        <w:t>playerDisplay.UpdateScoreText(score);</w:t>
+      </w:r>
+    </w:p>
+    <w:p>
+      <w:pPr>
+        <w:pStyle w:val="aacode"/>
         <w:rPr>
           <w:b w:val="0"/>
           <w:i/>
         </w:rPr>
-        <w:tab/>
-      </w:r>
-      <w:proofErr w:type="gramStart"/>
+      </w:pPr>
       <w:r>
         <w:rPr>
           <w:b w:val="0"/>
           <w:i/>
         </w:rPr>
-        <w:t>if</w:t>
-      </w:r>
-      <w:proofErr w:type="gramEnd"/>
+        <w:tab/>
+      </w:r>
       <w:r>
         <w:rPr>
           <w:b w:val="0"/>
           <w:i/>
         </w:rPr>
-        <w:t>(</w:t>
-      </w:r>
-      <w:proofErr w:type="spellStart"/>
-      <w:r>
+        <w:tab/>
+        <w:t>Destroy (hit.gameObject);</w:t>
+      </w:r>
+    </w:p>
+    <w:p>
+      <w:pPr>
+        <w:pStyle w:val="aacode"/>
         <w:rPr>
           <w:b w:val="0"/>
           <w:i/>
         </w:rPr>
-        <w:t>hit.CompareTag</w:t>
-      </w:r>
-      <w:proofErr w:type="spellEnd"/>
+      </w:pPr>
       <w:r>
         <w:rPr>
           <w:b w:val="0"/>
           <w:i/>
         </w:rPr>
-        <w:t>("Food")){</w:t>
-      </w:r>
-    </w:p>
-    <w:p>
-      <w:pPr>
-        <w:pStyle w:val="aacode"/>
-      </w:pPr>
-      <w:r>
-        <w:tab/>
-      </w:r>
-      <w:r>
-        <w:tab/>
-      </w:r>
-      <w:proofErr w:type="gramStart"/>
-      <w:r>
-        <w:t>score</w:t>
-      </w:r>
-      <w:proofErr w:type="gramEnd"/>
-      <w:r>
-        <w:t>++;</w:t>
-      </w:r>
-    </w:p>
-    <w:p>
-      <w:pPr>
-        <w:pStyle w:val="aacode"/>
-      </w:pPr>
-      <w:r>
-        <w:tab/>
-      </w:r>
-      <w:r>
-        <w:tab/>
-      </w:r>
-      <w:proofErr w:type="spellStart"/>
-      <w:proofErr w:type="gramStart"/>
-      <w:r>
-        <w:t>playerDisplay.UpdateScoreText</w:t>
-      </w:r>
-      <w:proofErr w:type="spellEnd"/>
-      <w:proofErr w:type="gramEnd"/>
-      <w:r>
-        <w:t>(score);</w:t>
-      </w:r>
-    </w:p>
-    <w:p>
-      <w:pPr>
-        <w:pStyle w:val="aacode"/>
+        <w:tab/>
+      </w:r>
+      <w:r>
         <w:rPr>
           <w:b w:val="0"/>
           <w:i/>
         </w:rPr>
-      </w:pPr>
-      <w:r>
+        <w:tab/>
+        <w:t>audio.Play();</w:t>
+      </w:r>
+    </w:p>
+    <w:p>
+      <w:pPr>
+        <w:pStyle w:val="aacode"/>
         <w:rPr>
           <w:b w:val="0"/>
           <w:i/>
         </w:rPr>
-        <w:tab/>
-      </w:r>
+      </w:pPr>
       <w:r>
         <w:rPr>
           <w:b w:val="0"/>
           <w:i/>
         </w:rPr>
         <w:tab/>
-        <w:t>Destroy (</w:t>
-      </w:r>
-      <w:proofErr w:type="spellStart"/>
-      <w:r>
+        <w:t>}</w:t>
+      </w:r>
+    </w:p>
+    <w:p>
+      <w:pPr>
+        <w:pStyle w:val="aacode"/>
         <w:rPr>
           <w:b w:val="0"/>
           <w:i/>
         </w:rPr>
-        <w:t>hit.gameObject</w:t>
-      </w:r>
-      <w:proofErr w:type="spellEnd"/>
+      </w:pPr>
       <w:r>
         <w:rPr>
           <w:b w:val="0"/>
           <w:i/>
         </w:rPr>
-        <w:t>)</w:t>
-      </w:r>
-      <w:proofErr w:type="gramStart"/>
-      <w:r>
-        <w:rPr>
-          <w:b w:val="0"/>
-          <w:i/>
-        </w:rPr>
-        <w:t>;</w:t>
-      </w:r>
-      <w:proofErr w:type="gramEnd"/>
-    </w:p>
-    <w:p>
-      <w:pPr>
-        <w:pStyle w:val="aacode"/>
-        <w:rPr>
-          <w:b w:val="0"/>
-          <w:i/>
-        </w:rPr>
-      </w:pPr>
-      <w:r>
-        <w:rPr>
-          <w:b w:val="0"/>
-          <w:i/>
-        </w:rPr>
-        <w:tab/>
-      </w:r>
-      <w:r>
-        <w:rPr>
-          <w:b w:val="0"/>
-          <w:i/>
-        </w:rPr>
-        <w:tab/>
-      </w:r>
-      <w:proofErr w:type="spellStart"/>
-      <w:proofErr w:type="gramStart"/>
-      <w:r>
-        <w:rPr>
-          <w:b w:val="0"/>
-          <w:i/>
-        </w:rPr>
-        <w:t>audio.Play</w:t>
-      </w:r>
-      <w:proofErr w:type="spellEnd"/>
-      <w:proofErr w:type="gramEnd"/>
-      <w:r>
-        <w:rPr>
-          <w:b w:val="0"/>
-          <w:i/>
-        </w:rPr>
-        <w:t>();</w:t>
-      </w:r>
-    </w:p>
-    <w:p>
-      <w:pPr>
-        <w:pStyle w:val="aacode"/>
-        <w:rPr>
-          <w:b w:val="0"/>
-          <w:i/>
-        </w:rPr>
-      </w:pPr>
-      <w:r>
-        <w:rPr>
-          <w:b w:val="0"/>
-          <w:i/>
-        </w:rPr>
-        <w:tab/>
         <w:t>}</w:t>
       </w:r>
     </w:p>
-    <w:p>
-      <w:pPr>
-        <w:pStyle w:val="aacode"/>
-        <w:rPr>
-          <w:b w:val="0"/>
-          <w:i/>
-        </w:rPr>
-      </w:pPr>
-      <w:r>
-        <w:rPr>
-          <w:b w:val="0"/>
-          <w:i/>
-        </w:rPr>
-        <w:t>}</w:t>
-      </w:r>
-    </w:p>
     <w:p/>
     <w:p>
       <w:r>
@@ -4182,8 +3173,13 @@
         <w:t>scene1</w:t>
       </w:r>
       <w:r>
-        <w:t>, then run your game. Then keep falling off platforms to make the number of lives less than zero</w:t>
-      </w:r>
+        <w:t>, th</w:t>
+      </w:r>
+      <w:r>
+        <w:t>en run your game. You should see the score displayed in the text object on the screen.</w:t>
+      </w:r>
+      <w:bookmarkStart w:id="6" w:name="_GoBack"/>
+      <w:bookmarkEnd w:id="6"/>
     </w:p>
     <w:p/>
     <w:p>
@@ -4234,17 +3230,8 @@
           <w:b/>
           <w:sz w:val="36"/>
         </w:rPr>
-        <w:t xml:space="preserve">part 3 of the </w:t>
-      </w:r>
-      <w:proofErr w:type="gramStart"/>
-      <w:r>
-        <w:rPr>
-          <w:b/>
-          <w:sz w:val="36"/>
-        </w:rPr>
-        <w:t>tutorial !</w:t>
-      </w:r>
-      <w:proofErr w:type="gramEnd"/>
+        <w:t>part 3 of the tutorial !</w:t>
+      </w:r>
     </w:p>
     <w:p>
       <w:pPr>
@@ -4278,21 +3265,8 @@
         </w:pBdr>
         <w:ind w:left="0"/>
       </w:pPr>
-      <w:proofErr w:type="gramStart"/>
-      <w:r>
-        <w:t>using</w:t>
-      </w:r>
-      <w:proofErr w:type="gramEnd"/>
-      <w:r>
-        <w:t xml:space="preserve"> </w:t>
-      </w:r>
-      <w:proofErr w:type="spellStart"/>
-      <w:r>
-        <w:t>UnityEngine</w:t>
-      </w:r>
-      <w:proofErr w:type="spellEnd"/>
-      <w:r>
-        <w:t>;</w:t>
+      <w:r>
+        <w:t>using UnityEngine;</w:t>
       </w:r>
     </w:p>
     <w:p>
@@ -4306,21 +3280,8 @@
         </w:pBdr>
         <w:ind w:left="0"/>
       </w:pPr>
-      <w:proofErr w:type="gramStart"/>
-      <w:r>
-        <w:t>using</w:t>
-      </w:r>
-      <w:proofErr w:type="gramEnd"/>
-      <w:r>
-        <w:t xml:space="preserve"> </w:t>
-      </w:r>
-      <w:proofErr w:type="spellStart"/>
-      <w:r>
-        <w:t>System.Collections</w:t>
-      </w:r>
-      <w:proofErr w:type="spellEnd"/>
-      <w:r>
-        <w:t>;</w:t>
+      <w:r>
+        <w:t>using System.Collections;</w:t>
       </w:r>
     </w:p>
     <w:p>
@@ -4346,21 +3307,8 @@
         </w:pBdr>
         <w:ind w:left="0"/>
       </w:pPr>
-      <w:proofErr w:type="gramStart"/>
-      <w:r>
-        <w:t>public</w:t>
-      </w:r>
-      <w:proofErr w:type="gramEnd"/>
-      <w:r>
-        <w:t xml:space="preserve"> class Player : </w:t>
-      </w:r>
-      <w:proofErr w:type="spellStart"/>
-      <w:r>
-        <w:t>MonoBehaviour</w:t>
-      </w:r>
-      <w:proofErr w:type="spellEnd"/>
-      <w:r>
-        <w:t xml:space="preserve"> </w:t>
+      <w:r>
+        <w:t xml:space="preserve">public class Player : MonoBehaviour </w:t>
       </w:r>
     </w:p>
     <w:p>
@@ -4391,30 +3339,7 @@
       </w:pPr>
       <w:r>
         <w:tab/>
-      </w:r>
-      <w:proofErr w:type="gramStart"/>
-      <w:r>
-        <w:t>private</w:t>
-      </w:r>
-      <w:proofErr w:type="gramEnd"/>
-      <w:r>
-        <w:t xml:space="preserve"> </w:t>
-      </w:r>
-      <w:proofErr w:type="spellStart"/>
-      <w:r>
-        <w:t>PlayerDisplay</w:t>
-      </w:r>
-      <w:proofErr w:type="spellEnd"/>
-      <w:r>
-        <w:t xml:space="preserve"> </w:t>
-      </w:r>
-      <w:proofErr w:type="spellStart"/>
-      <w:r>
-        <w:t>playerDisplay</w:t>
-      </w:r>
-      <w:proofErr w:type="spellEnd"/>
-      <w:r>
-        <w:t>;</w:t>
+        <w:t>private PlayerDisplay playerDisplay;</w:t>
       </w:r>
     </w:p>
     <w:p>
@@ -4442,22 +3367,7 @@
       </w:pPr>
       <w:r>
         <w:tab/>
-      </w:r>
-      <w:proofErr w:type="gramStart"/>
-      <w:r>
-        <w:t>private</w:t>
-      </w:r>
-      <w:proofErr w:type="gramEnd"/>
-      <w:r>
-        <w:t xml:space="preserve"> </w:t>
-      </w:r>
-      <w:proofErr w:type="spellStart"/>
-      <w:r>
-        <w:t>int</w:t>
-      </w:r>
-      <w:proofErr w:type="spellEnd"/>
-      <w:r>
-        <w:t xml:space="preserve"> score = 0;</w:t>
+        <w:t>private int score = 0;</w:t>
       </w:r>
     </w:p>
     <w:p>
@@ -4473,22 +3383,7 @@
       </w:pPr>
       <w:r>
         <w:tab/>
-      </w:r>
-      <w:proofErr w:type="gramStart"/>
-      <w:r>
-        <w:t>private</w:t>
-      </w:r>
-      <w:proofErr w:type="gramEnd"/>
-      <w:r>
-        <w:t xml:space="preserve"> float </w:t>
-      </w:r>
-      <w:proofErr w:type="spellStart"/>
-      <w:r>
-        <w:t>deathY</w:t>
-      </w:r>
-      <w:proofErr w:type="spellEnd"/>
-      <w:r>
-        <w:t xml:space="preserve"> = -15;</w:t>
+        <w:t>private float deathY = -15;</w:t>
       </w:r>
     </w:p>
     <w:p>
@@ -4516,14 +3411,7 @@
       </w:pPr>
       <w:r>
         <w:tab/>
-      </w:r>
-      <w:proofErr w:type="gramStart"/>
-      <w:r>
-        <w:t>void</w:t>
-      </w:r>
-      <w:proofErr w:type="gramEnd"/>
-      <w:r>
-        <w:t xml:space="preserve"> Start()</w:t>
+        <w:t>void Start()</w:t>
       </w:r>
     </w:p>
     <w:p>
@@ -4557,32 +3445,7 @@
       </w:r>
       <w:r>
         <w:tab/>
-      </w:r>
-      <w:proofErr w:type="spellStart"/>
-      <w:proofErr w:type="gramStart"/>
-      <w:r>
-        <w:t>playerDisplay</w:t>
-      </w:r>
-      <w:proofErr w:type="spellEnd"/>
-      <w:proofErr w:type="gramEnd"/>
-      <w:r>
-        <w:t xml:space="preserve"> = </w:t>
-      </w:r>
-      <w:proofErr w:type="spellStart"/>
-      <w:r>
-        <w:t>GetComponent</w:t>
-      </w:r>
-      <w:proofErr w:type="spellEnd"/>
-      <w:r>
-        <w:t>&lt;</w:t>
-      </w:r>
-      <w:proofErr w:type="spellStart"/>
-      <w:r>
-        <w:t>PlayerDisplay</w:t>
-      </w:r>
-      <w:proofErr w:type="spellEnd"/>
-      <w:r>
-        <w:t>&gt;();</w:t>
+        <w:t>playerDisplay = GetComponent&lt;PlayerDisplay&gt;();</w:t>
       </w:r>
     </w:p>
     <w:p>
@@ -4601,16 +3464,7 @@
       </w:r>
       <w:r>
         <w:tab/>
-      </w:r>
-      <w:proofErr w:type="spellStart"/>
-      <w:proofErr w:type="gramStart"/>
-      <w:r>
-        <w:t>playerDisplay.UpdateScoreText</w:t>
-      </w:r>
-      <w:proofErr w:type="spellEnd"/>
-      <w:proofErr w:type="gramEnd"/>
-      <w:r>
-        <w:t>(score);</w:t>
+        <w:t>playerDisplay.UpdateScoreText(score);</w:t>
       </w:r>
     </w:p>
     <w:p>
@@ -4657,14 +3511,7 @@
       </w:pPr>
       <w:r>
         <w:tab/>
-      </w:r>
-      <w:proofErr w:type="gramStart"/>
-      <w:r>
-        <w:t>void</w:t>
-      </w:r>
-      <w:proofErr w:type="gramEnd"/>
-      <w:r>
-        <w:t xml:space="preserve"> Update()</w:t>
+        <w:t>void Update()</w:t>
       </w:r>
     </w:p>
     <w:p>
@@ -4698,22 +3545,7 @@
       </w:r>
       <w:r>
         <w:tab/>
-      </w:r>
-      <w:proofErr w:type="gramStart"/>
-      <w:r>
-        <w:t>float</w:t>
-      </w:r>
-      <w:proofErr w:type="gramEnd"/>
-      <w:r>
-        <w:t xml:space="preserve"> y = </w:t>
-      </w:r>
-      <w:proofErr w:type="spellStart"/>
-      <w:r>
-        <w:t>transform.position.y</w:t>
-      </w:r>
-      <w:proofErr w:type="spellEnd"/>
-      <w:r>
-        <w:t>;</w:t>
+        <w:t>float y = transform.position.y;</w:t>
       </w:r>
     </w:p>
     <w:p>
@@ -4732,22 +3564,7 @@
       </w:r>
       <w:r>
         <w:tab/>
-      </w:r>
-      <w:proofErr w:type="gramStart"/>
-      <w:r>
-        <w:t>if</w:t>
-      </w:r>
-      <w:proofErr w:type="gramEnd"/>
-      <w:r>
-        <w:t xml:space="preserve">(y &lt; </w:t>
-      </w:r>
-      <w:proofErr w:type="spellStart"/>
-      <w:r>
-        <w:t>deathY</w:t>
-      </w:r>
-      <w:proofErr w:type="spellEnd"/>
-      <w:r>
-        <w:t>)</w:t>
+        <w:t>if(y &lt; deathY)</w:t>
       </w:r>
     </w:p>
     <w:p>
@@ -4784,19 +3601,7 @@
       </w:r>
       <w:r>
         <w:tab/>
-      </w:r>
-      <w:proofErr w:type="spellStart"/>
-      <w:proofErr w:type="gramStart"/>
-      <w:r>
-        <w:t>MoveToStartPosition</w:t>
-      </w:r>
-      <w:proofErr w:type="spellEnd"/>
-      <w:r>
-        <w:t>(</w:t>
-      </w:r>
-      <w:proofErr w:type="gramEnd"/>
-      <w:r>
-        <w:t>);</w:t>
+        <w:t>MoveToStartPosition();</w:t>
       </w:r>
     </w:p>
     <w:p>
@@ -4859,22 +3664,7 @@
       </w:pPr>
       <w:r>
         <w:tab/>
-      </w:r>
-      <w:proofErr w:type="gramStart"/>
-      <w:r>
-        <w:t>private</w:t>
-      </w:r>
-      <w:proofErr w:type="gramEnd"/>
-      <w:r>
-        <w:t xml:space="preserve"> void </w:t>
-      </w:r>
-      <w:proofErr w:type="spellStart"/>
-      <w:r>
-        <w:t>MoveToStartPosition</w:t>
-      </w:r>
-      <w:proofErr w:type="spellEnd"/>
-      <w:r>
-        <w:t>()</w:t>
+        <w:t>private void MoveToStartPosition()</w:t>
       </w:r>
     </w:p>
     <w:p>
@@ -4908,23 +3698,7 @@
       </w:r>
       <w:r>
         <w:tab/>
-        <w:t xml:space="preserve">Vector3 </w:t>
-      </w:r>
-      <w:proofErr w:type="spellStart"/>
-      <w:r>
-        <w:t>startPosition</w:t>
-      </w:r>
-      <w:proofErr w:type="spellEnd"/>
-      <w:r>
-        <w:t xml:space="preserve"> = new </w:t>
-      </w:r>
-      <w:proofErr w:type="gramStart"/>
-      <w:r>
-        <w:t>Vector3(</w:t>
-      </w:r>
-      <w:proofErr w:type="gramEnd"/>
-      <w:r>
-        <w:t>0,5,0);</w:t>
+        <w:t>Vector3 startPosition = new Vector3(0,5,0);</w:t>
       </w:r>
     </w:p>
     <w:p>
@@ -4943,24 +3717,7 @@
       </w:r>
       <w:r>
         <w:tab/>
-      </w:r>
-      <w:proofErr w:type="spellStart"/>
-      <w:proofErr w:type="gramStart"/>
-      <w:r>
-        <w:t>transform.position</w:t>
-      </w:r>
-      <w:proofErr w:type="spellEnd"/>
-      <w:proofErr w:type="gramEnd"/>
-      <w:r>
-        <w:t xml:space="preserve"> = </w:t>
-      </w:r>
-      <w:proofErr w:type="spellStart"/>
-      <w:r>
-        <w:t>startPosition</w:t>
-      </w:r>
-      <w:proofErr w:type="spellEnd"/>
-      <w:r>
-        <w:t>;</w:t>
+        <w:t>transform.position = startPosition;</w:t>
       </w:r>
     </w:p>
     <w:p>
@@ -5004,14 +3761,7 @@
       </w:pPr>
       <w:r>
         <w:tab/>
-      </w:r>
-      <w:proofErr w:type="gramStart"/>
-      <w:r>
-        <w:t>void</w:t>
-      </w:r>
-      <w:proofErr w:type="gramEnd"/>
-      <w:r>
-        <w:t xml:space="preserve"> OnTriggerEnter2D(Collider2D hit)</w:t>
+        <w:t>void OnTriggerEnter2D(Collider2D hit)</w:t>
       </w:r>
     </w:p>
     <w:p>
@@ -5045,22 +3795,7 @@
       </w:r>
       <w:r>
         <w:tab/>
-      </w:r>
-      <w:proofErr w:type="gramStart"/>
-      <w:r>
-        <w:t>if</w:t>
-      </w:r>
-      <w:proofErr w:type="gramEnd"/>
-      <w:r>
-        <w:t>(</w:t>
-      </w:r>
-      <w:proofErr w:type="spellStart"/>
-      <w:r>
-        <w:t>hit.CompareTag</w:t>
-      </w:r>
-      <w:proofErr w:type="spellEnd"/>
-      <w:r>
-        <w:t>("Food"))</w:t>
+        <w:t>if(hit.CompareTag("Food"))</w:t>
       </w:r>
     </w:p>
     <w:p>
@@ -5097,14 +3832,7 @@
       </w:r>
       <w:r>
         <w:tab/>
-      </w:r>
-      <w:proofErr w:type="gramStart"/>
-      <w:r>
-        <w:t>score</w:t>
-      </w:r>
-      <w:proofErr w:type="gramEnd"/>
-      <w:r>
-        <w:t>++;</w:t>
+        <w:t>score++;</w:t>
       </w:r>
     </w:p>
     <w:p>
@@ -5126,16 +3854,7 @@
       </w:r>
       <w:r>
         <w:tab/>
-      </w:r>
-      <w:proofErr w:type="spellStart"/>
-      <w:proofErr w:type="gramStart"/>
-      <w:r>
-        <w:t>playerDisplay.UpdateScoreText</w:t>
-      </w:r>
-      <w:proofErr w:type="spellEnd"/>
-      <w:proofErr w:type="gramEnd"/>
-      <w:r>
-        <w:t>(score);</w:t>
+        <w:t>playerDisplay.UpdateScoreText(score);</w:t>
       </w:r>
     </w:p>
     <w:p>
@@ -5157,21 +3876,8 @@
       </w:r>
       <w:r>
         <w:tab/>
-        <w:t>Destroy (</w:t>
-      </w:r>
-      <w:proofErr w:type="spellStart"/>
-      <w:r>
-        <w:t>hit.gameObject</w:t>
-      </w:r>
-      <w:proofErr w:type="spellEnd"/>
-      <w:r>
-        <w:t>)</w:t>
-      </w:r>
-      <w:proofErr w:type="gramStart"/>
-      <w:r>
-        <w:t>;</w:t>
-      </w:r>
-      <w:proofErr w:type="gramEnd"/>
+        <w:t>Destroy (hit.gameObject);</w:t>
+      </w:r>
     </w:p>
     <w:p>
       <w:pPr>
@@ -5192,16 +3898,7 @@
       </w:r>
       <w:r>
         <w:tab/>
-      </w:r>
-      <w:proofErr w:type="spellStart"/>
-      <w:proofErr w:type="gramStart"/>
-      <w:r>
-        <w:t>audio.Play</w:t>
-      </w:r>
-      <w:proofErr w:type="spellEnd"/>
-      <w:proofErr w:type="gramEnd"/>
-      <w:r>
-        <w:t>();</w:t>
+        <w:t>audio.Play();</w:t>
       </w:r>
     </w:p>
     <w:p>
@@ -5260,12 +3957,10 @@
         <w:pageBreakBefore/>
         <w:ind w:left="578" w:hanging="578"/>
       </w:pPr>
-      <w:proofErr w:type="spellStart"/>
       <w:r>
         <w:lastRenderedPageBreak/>
         <w:t>PlayerDisplay</w:t>
       </w:r>
-      <w:proofErr w:type="spellEnd"/>
     </w:p>
     <w:p>
       <w:pPr>
@@ -5278,21 +3973,8 @@
         </w:pBdr>
         <w:ind w:left="0"/>
       </w:pPr>
-      <w:proofErr w:type="gramStart"/>
-      <w:r>
-        <w:t>using</w:t>
-      </w:r>
-      <w:proofErr w:type="gramEnd"/>
-      <w:r>
-        <w:t xml:space="preserve"> </w:t>
-      </w:r>
-      <w:proofErr w:type="spellStart"/>
-      <w:r>
-        <w:t>UnityEngine</w:t>
-      </w:r>
-      <w:proofErr w:type="spellEnd"/>
-      <w:r>
-        <w:t>;</w:t>
+      <w:r>
+        <w:t>using UnityEngine;</w:t>
       </w:r>
     </w:p>
     <w:p>
@@ -5306,21 +3988,8 @@
         </w:pBdr>
         <w:ind w:left="0"/>
       </w:pPr>
-      <w:proofErr w:type="gramStart"/>
-      <w:r>
-        <w:t>using</w:t>
-      </w:r>
-      <w:proofErr w:type="gramEnd"/>
-      <w:r>
-        <w:t xml:space="preserve"> </w:t>
-      </w:r>
-      <w:proofErr w:type="spellStart"/>
-      <w:r>
-        <w:t>System.Collections</w:t>
-      </w:r>
-      <w:proofErr w:type="spellEnd"/>
-      <w:r>
-        <w:t>;</w:t>
+      <w:r>
+        <w:t>using System.Collections;</w:t>
       </w:r>
     </w:p>
     <w:p>
@@ -5346,21 +4015,8 @@
         </w:pBdr>
         <w:ind w:left="0"/>
       </w:pPr>
-      <w:proofErr w:type="gramStart"/>
-      <w:r>
-        <w:t>using</w:t>
-      </w:r>
-      <w:proofErr w:type="gramEnd"/>
-      <w:r>
-        <w:t xml:space="preserve"> </w:t>
-      </w:r>
-      <w:proofErr w:type="spellStart"/>
-      <w:r>
-        <w:t>UnityEngine.UI</w:t>
-      </w:r>
-      <w:proofErr w:type="spellEnd"/>
-      <w:r>
-        <w:t>;</w:t>
+      <w:r>
+        <w:t>using UnityEngine.UI;</w:t>
       </w:r>
     </w:p>
     <w:p>
@@ -5386,29 +4042,8 @@
         </w:pBdr>
         <w:ind w:left="0"/>
       </w:pPr>
-      <w:proofErr w:type="gramStart"/>
-      <w:r>
-        <w:t>public</w:t>
-      </w:r>
-      <w:proofErr w:type="gramEnd"/>
-      <w:r>
-        <w:t xml:space="preserve"> class </w:t>
-      </w:r>
-      <w:proofErr w:type="spellStart"/>
-      <w:r>
-        <w:t>PlayerDisplay</w:t>
-      </w:r>
-      <w:proofErr w:type="spellEnd"/>
-      <w:r>
-        <w:t xml:space="preserve"> : </w:t>
-      </w:r>
-      <w:proofErr w:type="spellStart"/>
-      <w:r>
-        <w:t>MonoBehaviour</w:t>
-      </w:r>
-      <w:proofErr w:type="spellEnd"/>
-      <w:r>
-        <w:t xml:space="preserve"> </w:t>
+      <w:r>
+        <w:t xml:space="preserve">public class PlayerDisplay : MonoBehaviour </w:t>
       </w:r>
     </w:p>
     <w:p>
@@ -5439,22 +4074,7 @@
       </w:pPr>
       <w:r>
         <w:tab/>
-      </w:r>
-      <w:proofErr w:type="gramStart"/>
-      <w:r>
-        <w:t>public</w:t>
-      </w:r>
-      <w:proofErr w:type="gramEnd"/>
-      <w:r>
-        <w:t xml:space="preserve"> Text </w:t>
-      </w:r>
-      <w:proofErr w:type="spellStart"/>
-      <w:r>
-        <w:t>scoreText</w:t>
-      </w:r>
-      <w:proofErr w:type="spellEnd"/>
-      <w:r>
-        <w:t>;</w:t>
+        <w:t>public Text scoreText;</w:t>
       </w:r>
     </w:p>
     <w:p>
@@ -5482,38 +4102,7 @@
       </w:pPr>
       <w:r>
         <w:tab/>
-      </w:r>
-      <w:proofErr w:type="gramStart"/>
-      <w:r>
-        <w:t>public</w:t>
-      </w:r>
-      <w:proofErr w:type="gramEnd"/>
-      <w:r>
-        <w:t xml:space="preserve"> void </w:t>
-      </w:r>
-      <w:proofErr w:type="spellStart"/>
-      <w:r>
-        <w:t>UpdateScoreText</w:t>
-      </w:r>
-      <w:proofErr w:type="spellEnd"/>
-      <w:r>
-        <w:t>(</w:t>
-      </w:r>
-      <w:proofErr w:type="spellStart"/>
-      <w:r>
-        <w:t>int</w:t>
-      </w:r>
-      <w:proofErr w:type="spellEnd"/>
-      <w:r>
-        <w:t xml:space="preserve"> </w:t>
-      </w:r>
-      <w:proofErr w:type="spellStart"/>
-      <w:r>
-        <w:t>newScore</w:t>
-      </w:r>
-      <w:proofErr w:type="spellEnd"/>
-      <w:r>
-        <w:t>)</w:t>
+        <w:t>public void UpdateScoreText(int newScore)</w:t>
       </w:r>
     </w:p>
     <w:p>
@@ -5546,30 +4135,7 @@
       </w:r>
       <w:r>
         <w:tab/>
-      </w:r>
-      <w:proofErr w:type="gramStart"/>
-      <w:r>
-        <w:t>string</w:t>
-      </w:r>
-      <w:proofErr w:type="gramEnd"/>
-      <w:r>
-        <w:t xml:space="preserve"> </w:t>
-      </w:r>
-      <w:proofErr w:type="spellStart"/>
-      <w:r>
-        <w:t>scoreMessage</w:t>
-      </w:r>
-      <w:proofErr w:type="spellEnd"/>
-      <w:r>
-        <w:t xml:space="preserve"> = "Score = " + </w:t>
-      </w:r>
-      <w:proofErr w:type="spellStart"/>
-      <w:r>
-        <w:t>newScore</w:t>
-      </w:r>
-      <w:proofErr w:type="spellEnd"/>
-      <w:r>
-        <w:t>;</w:t>
+        <w:t>string scoreMessage = "Score = " + newScore;</w:t>
       </w:r>
     </w:p>
     <w:p>
@@ -5588,24 +4154,7 @@
       </w:r>
       <w:r>
         <w:tab/>
-      </w:r>
-      <w:proofErr w:type="spellStart"/>
-      <w:proofErr w:type="gramStart"/>
-      <w:r>
-        <w:t>scoreText.text</w:t>
-      </w:r>
-      <w:proofErr w:type="spellEnd"/>
-      <w:proofErr w:type="gramEnd"/>
-      <w:r>
-        <w:t xml:space="preserve"> = </w:t>
-      </w:r>
-      <w:proofErr w:type="spellStart"/>
-      <w:r>
-        <w:t>scoreMessage</w:t>
-      </w:r>
-      <w:proofErr w:type="spellEnd"/>
-      <w:r>
-        <w:t>;</w:t>
+        <w:t>scoreText.text = scoreMessage;</w:t>
       </w:r>
     </w:p>
     <w:p>
@@ -5697,15 +4246,7 @@
       </w:tabs>
     </w:pPr>
     <w:r>
-      <w:t xml:space="preserve">Gravity Guy 2D – part 3  © 2015 </w:t>
-    </w:r>
-    <w:proofErr w:type="spellStart"/>
-    <w:r>
-      <w:t>Dr.</w:t>
-    </w:r>
-    <w:proofErr w:type="spellEnd"/>
-    <w:r>
-      <w:t xml:space="preserve"> Matt Smith</w:t>
+      <w:t>Gravity Guy 2D – part 3  © 2015 Dr. Matt Smith</w:t>
     </w:r>
     <w:r>
       <w:tab/>
@@ -5739,7 +4280,7 @@
         <w:noProof/>
         <w:snapToGrid w:val="0"/>
       </w:rPr>
-      <w:t>2</w:t>
+      <w:t>12</w:t>
     </w:r>
     <w:r>
       <w:rPr>
@@ -5753,29 +4294,15 @@
       </w:rPr>
       <w:t xml:space="preserve"> of </w:t>
     </w:r>
-    <w:r>
-      <w:fldChar w:fldCharType="begin"/>
-    </w:r>
-    <w:r>
-      <w:instrText xml:space="preserve"> NUMPAGES  \* MERGEFORMAT </w:instrText>
-    </w:r>
-    <w:r>
-      <w:fldChar w:fldCharType="separate"/>
-    </w:r>
-    <w:r>
-      <w:rPr>
-        <w:noProof/>
-        <w:snapToGrid w:val="0"/>
-      </w:rPr>
-      <w:t>13</w:t>
-    </w:r>
-    <w:r>
-      <w:rPr>
-        <w:noProof/>
-        <w:snapToGrid w:val="0"/>
-      </w:rPr>
-      <w:fldChar w:fldCharType="end"/>
-    </w:r>
+    <w:fldSimple w:instr=" NUMPAGES  \* MERGEFORMAT ">
+      <w:r>
+        <w:rPr>
+          <w:noProof/>
+          <w:snapToGrid w:val="0"/>
+        </w:rPr>
+        <w:t>13</w:t>
+      </w:r>
+    </w:fldSimple>
   </w:p>
 </w:ftr>
 </file>
@@ -9532,7 +8059,7 @@
 </file>
 
 <file path=customXml/itemProps1.xml><?xml version="1.0" encoding="utf-8"?>
-<ds:datastoreItem xmlns:ds="http://schemas.openxmlformats.org/officeDocument/2006/customXml" ds:itemID="{2D6B8CD9-DCAA-9841-AF50-871DC0A06331}">
+<ds:datastoreItem xmlns:ds="http://schemas.openxmlformats.org/officeDocument/2006/customXml" ds:itemID="{72838099-AD5B-EF45-8D15-C3009BFC66A5}">
   <ds:schemaRefs>
     <ds:schemaRef ds:uri="http://schemas.openxmlformats.org/officeDocument/2006/bibliography"/>
   </ds:schemaRefs>

</xml_diff>